<commit_message>
División de Ciencias e Ingenierías, Campus León
</commit_message>
<xml_diff>
--- a/M1.2 Revisión de Estado del Arte/SOTA review.docx
+++ b/M1.2 Revisión de Estado del Arte/SOTA review.docx
@@ -23,6 +23,7 @@
           <w:id w:val="655412761"/>
           <w:citation/>
         </w:sdtPr>
+        <w:sdtEndPr/>
         <w:sdtContent>
           <w:r>
             <w:rPr>
@@ -497,6 +498,7 @@
           <w:id w:val="1658030160"/>
           <w:citation/>
         </w:sdtPr>
+        <w:sdtEndPr/>
         <w:sdtContent>
           <w:r>
             <w:rPr>
@@ -914,6 +916,7 @@
           <w:id w:val="1280371270"/>
           <w:citation/>
         </w:sdtPr>
+        <w:sdtEndPr/>
         <w:sdtContent>
           <w:r>
             <w:rPr>
@@ -1390,6 +1393,7 @@
           <w:id w:val="-423411939"/>
           <w:citation/>
         </w:sdtPr>
+        <w:sdtEndPr/>
         <w:sdtContent>
           <w:r>
             <w:rPr>
@@ -1635,6 +1639,7 @@
           <w:id w:val="658659664"/>
           <w:citation/>
         </w:sdtPr>
+        <w:sdtEndPr/>
         <w:sdtContent>
           <w:r>
             <w:rPr>
@@ -1934,21 +1939,7 @@
           <w:rFonts w:ascii="Arial" w:hAnsi="Arial" w:cs="Arial"/>
           <w:sz w:val="24"/>
         </w:rPr>
-        <w:t xml:space="preserve">. Obteniendo valores de 0.8278, 0.8008 y </w:t>
-      </w:r>
-      <w:r>
-        <w:rPr>
-          <w:rFonts w:ascii="Arial" w:hAnsi="Arial" w:cs="Arial"/>
-          <w:sz w:val="24"/>
-        </w:rPr>
-        <w:t>0.5635,</w:t>
-      </w:r>
-      <w:r>
-        <w:rPr>
-          <w:rFonts w:ascii="Arial" w:hAnsi="Arial" w:cs="Arial"/>
-          <w:sz w:val="24"/>
-        </w:rPr>
-        <w:t xml:space="preserve"> respectivamente, los cuales fueron los mejores valores comparados con 3 algoritmos previos y 3 versiones de la U-Net.</w:t>
+        <w:t>. Obteniendo valores de 0.8278, 0.8008 y 0.5635, respectivamente, los cuales fueron los mejores valores comparados con 3 algoritmos previos y 3 versiones de la U-Net.</w:t>
       </w:r>
     </w:p>
     <w:p>
@@ -1973,6 +1964,7 @@
           <w:id w:val="-703558972"/>
           <w:citation/>
         </w:sdtPr>
+        <w:sdtEndPr/>
         <w:sdtContent>
           <w:r>
             <w:rPr>
@@ -2272,6 +2264,7 @@
           <w:id w:val="-1336842833"/>
           <w:citation/>
         </w:sdtPr>
+        <w:sdtEndPr/>
         <w:sdtContent>
           <w:r>
             <w:rPr>
@@ -2640,21 +2633,7 @@
           <w:rFonts w:ascii="Arial" w:hAnsi="Arial" w:cs="Arial"/>
           <w:sz w:val="24"/>
         </w:rPr>
-        <w:t xml:space="preserve"> 87.94, </w:t>
-      </w:r>
-      <w:r>
-        <w:rPr>
-          <w:rFonts w:ascii="Arial" w:hAnsi="Arial" w:cs="Arial"/>
-          <w:sz w:val="24"/>
-        </w:rPr>
-        <w:t xml:space="preserve">80.29, </w:t>
-      </w:r>
-      <w:r>
-        <w:rPr>
-          <w:rFonts w:ascii="Arial" w:hAnsi="Arial" w:cs="Arial"/>
-          <w:sz w:val="24"/>
-        </w:rPr>
-        <w:t xml:space="preserve">82.05 y 78.19, respectivamente. En todos los </w:t>
+        <w:t xml:space="preserve"> 87.94, 80.29, 82.05 y 78.19, respectivamente. En todos los </w:t>
       </w:r>
       <w:proofErr w:type="spellStart"/>
       <w:r>
@@ -2695,6 +2674,7 @@
           <w:id w:val="2047474015"/>
           <w:citation/>
         </w:sdtPr>
+        <w:sdtEndPr/>
         <w:sdtContent>
           <w:r>
             <w:rPr>
@@ -3326,8 +3306,3414 @@
         </w:rPr>
         <w:t xml:space="preserve"> en todos; sin embargo, los mejores índices reportados son obtenidos con la arquitectura propuesta.</w:t>
       </w:r>
+    </w:p>
+    <w:p>
+      <w:pPr>
+        <w:pStyle w:val="Prrafodelista"/>
+        <w:numPr>
+          <w:ilvl w:val="0"/>
+          <w:numId w:val="1"/>
+        </w:numPr>
+        <w:jc w:val="both"/>
+        <w:rPr>
+          <w:b/>
+          <w:i/>
+        </w:rPr>
+      </w:pPr>
+      <w:sdt>
+        <w:sdtPr>
+          <w:rPr>
+            <w:b/>
+            <w:i/>
+          </w:rPr>
+          <w:id w:val="-1532797366"/>
+          <w:citation/>
+        </w:sdtPr>
+        <w:sdtContent>
+          <w:r>
+            <w:rPr>
+              <w:b/>
+              <w:i/>
+            </w:rPr>
+            <w:fldChar w:fldCharType="begin"/>
+          </w:r>
+          <w:r>
+            <w:rPr>
+              <w:rFonts w:ascii="Arial" w:hAnsi="Arial" w:cs="Arial"/>
+              <w:sz w:val="24"/>
+            </w:rPr>
+            <w:instrText xml:space="preserve"> CITATION Wol19 \l 2058 </w:instrText>
+          </w:r>
+          <w:r>
+            <w:rPr>
+              <w:b/>
+              <w:i/>
+            </w:rPr>
+            <w:fldChar w:fldCharType="separate"/>
+          </w:r>
+          <w:r>
+            <w:rPr>
+              <w:rFonts w:ascii="Arial" w:hAnsi="Arial" w:cs="Arial"/>
+              <w:noProof/>
+              <w:sz w:val="24"/>
+            </w:rPr>
+            <w:t>(Wollmann, y otros, 2019)</w:t>
+          </w:r>
+          <w:r>
+            <w:rPr>
+              <w:b/>
+              <w:i/>
+            </w:rPr>
+            <w:fldChar w:fldCharType="end"/>
+          </w:r>
+        </w:sdtContent>
+      </w:sdt>
+      <w:r>
+        <w:rPr>
+          <w:b/>
+          <w:i/>
+        </w:rPr>
+        <w:t xml:space="preserve"> </w:t>
+      </w:r>
+      <w:r>
+        <w:rPr>
+          <w:rFonts w:ascii="Arial" w:hAnsi="Arial" w:cs="Arial"/>
+          <w:sz w:val="24"/>
+        </w:rPr>
+        <w:t>Se propone utilizar la forma de la U-Net agregando el refinamiento iterativo de las características aprendidas a través de unidades recurrentes cerradas</w:t>
+      </w:r>
+      <w:r>
+        <w:rPr>
+          <w:rFonts w:ascii="Arial" w:hAnsi="Arial" w:cs="Arial"/>
+          <w:sz w:val="24"/>
+        </w:rPr>
+        <w:t xml:space="preserve"> (GRU por sus siglas en inglés);</w:t>
+      </w:r>
+      <w:r>
+        <w:rPr>
+          <w:rFonts w:ascii="Arial" w:hAnsi="Arial" w:cs="Arial"/>
+          <w:sz w:val="24"/>
+        </w:rPr>
+        <w:t xml:space="preserve"> </w:t>
+      </w:r>
+      <w:r>
+        <w:rPr>
+          <w:rFonts w:ascii="Arial" w:hAnsi="Arial" w:cs="Arial"/>
+          <w:sz w:val="24"/>
+        </w:rPr>
+        <w:t xml:space="preserve">además se </w:t>
+      </w:r>
+      <w:r>
+        <w:rPr>
+          <w:rFonts w:ascii="Arial" w:hAnsi="Arial" w:cs="Arial"/>
+          <w:sz w:val="24"/>
+        </w:rPr>
+        <w:lastRenderedPageBreak/>
+        <w:t xml:space="preserve">propone agregar unidades densas de resolución completa (FRDU por sus siglas en inglés), combinadas con capas de </w:t>
+      </w:r>
+      <w:proofErr w:type="spellStart"/>
+      <w:r>
+        <w:rPr>
+          <w:rFonts w:ascii="Arial" w:hAnsi="Arial" w:cs="Arial"/>
+          <w:sz w:val="24"/>
+        </w:rPr>
+        <w:t>pooling</w:t>
+      </w:r>
+      <w:proofErr w:type="spellEnd"/>
+      <w:r>
+        <w:rPr>
+          <w:rFonts w:ascii="Arial" w:hAnsi="Arial" w:cs="Arial"/>
+          <w:sz w:val="24"/>
+        </w:rPr>
+        <w:t xml:space="preserve"> y </w:t>
+      </w:r>
+      <w:proofErr w:type="spellStart"/>
+      <w:r>
+        <w:rPr>
+          <w:rFonts w:ascii="Arial" w:hAnsi="Arial" w:cs="Arial"/>
+          <w:sz w:val="24"/>
+        </w:rPr>
+        <w:t>unpooling</w:t>
+      </w:r>
+      <w:proofErr w:type="spellEnd"/>
+      <w:r>
+        <w:rPr>
+          <w:rFonts w:ascii="Arial" w:hAnsi="Arial" w:cs="Arial"/>
+          <w:sz w:val="24"/>
+        </w:rPr>
+        <w:t xml:space="preserve"> para combinar las características de las GRU y obtener la segmentación. E</w:t>
+      </w:r>
+      <w:r>
+        <w:rPr>
+          <w:rFonts w:ascii="Arial" w:hAnsi="Arial" w:cs="Arial"/>
+          <w:sz w:val="24"/>
+        </w:rPr>
+        <w:t xml:space="preserve">s por ello que se denomina a esta arquitectura GRUU-Net. </w:t>
+      </w:r>
+      <w:r>
+        <w:rPr>
+          <w:rFonts w:ascii="Arial" w:hAnsi="Arial" w:cs="Arial"/>
+          <w:sz w:val="24"/>
+        </w:rPr>
+        <w:t xml:space="preserve">Se usaron varios </w:t>
+      </w:r>
+      <w:proofErr w:type="spellStart"/>
+      <w:r>
+        <w:rPr>
+          <w:rFonts w:ascii="Arial" w:hAnsi="Arial" w:cs="Arial"/>
+          <w:b/>
+          <w:sz w:val="24"/>
+        </w:rPr>
+        <w:t>datasets</w:t>
+      </w:r>
+      <w:proofErr w:type="spellEnd"/>
+      <w:r>
+        <w:rPr>
+          <w:rFonts w:ascii="Arial" w:hAnsi="Arial" w:cs="Arial"/>
+          <w:sz w:val="24"/>
+        </w:rPr>
+        <w:t xml:space="preserve">: 50 imágenes de células de </w:t>
+      </w:r>
+      <w:proofErr w:type="spellStart"/>
+      <w:r>
+        <w:rPr>
+          <w:rFonts w:ascii="Arial" w:hAnsi="Arial" w:cs="Arial"/>
+          <w:sz w:val="24"/>
+        </w:rPr>
+        <w:t>glioblastomas</w:t>
+      </w:r>
+      <w:proofErr w:type="spellEnd"/>
+      <w:r>
+        <w:rPr>
+          <w:rFonts w:ascii="Arial" w:hAnsi="Arial" w:cs="Arial"/>
+          <w:sz w:val="24"/>
+        </w:rPr>
+        <w:t xml:space="preserve"> y el </w:t>
+      </w:r>
+      <w:proofErr w:type="spellStart"/>
+      <w:r>
+        <w:rPr>
+          <w:rFonts w:ascii="Arial" w:hAnsi="Arial" w:cs="Arial"/>
+          <w:sz w:val="24"/>
+        </w:rPr>
+        <w:t>Cell</w:t>
+      </w:r>
+      <w:proofErr w:type="spellEnd"/>
+      <w:r>
+        <w:rPr>
+          <w:rFonts w:ascii="Arial" w:hAnsi="Arial" w:cs="Arial"/>
+          <w:sz w:val="24"/>
+        </w:rPr>
+        <w:t xml:space="preserve"> Tracking </w:t>
+      </w:r>
+      <w:proofErr w:type="spellStart"/>
+      <w:r>
+        <w:rPr>
+          <w:rFonts w:ascii="Arial" w:hAnsi="Arial" w:cs="Arial"/>
+          <w:sz w:val="24"/>
+        </w:rPr>
+        <w:t>Challenge</w:t>
+      </w:r>
+      <w:proofErr w:type="spellEnd"/>
+      <w:r>
+        <w:rPr>
+          <w:rFonts w:ascii="Arial" w:hAnsi="Arial" w:cs="Arial"/>
+          <w:sz w:val="24"/>
+        </w:rPr>
+        <w:t xml:space="preserve"> el cual contiene un gran conjunto de imágenes de diferentes problemas. Se pueden consultar los detalles en el artículo. Como parte de la </w:t>
+      </w:r>
+      <w:r>
+        <w:rPr>
+          <w:rFonts w:ascii="Arial" w:hAnsi="Arial" w:cs="Arial"/>
+          <w:b/>
+          <w:sz w:val="24"/>
+        </w:rPr>
+        <w:t>metodología</w:t>
+      </w:r>
+      <w:r>
+        <w:rPr>
+          <w:rFonts w:ascii="Arial" w:hAnsi="Arial" w:cs="Arial"/>
+          <w:sz w:val="24"/>
+        </w:rPr>
+        <w:t xml:space="preserve"> se utilizó aumento de datos para hacer más robusto al modelo, las métricas que se consideran para evaluar las segmentaciones son </w:t>
+      </w:r>
+      <w:r>
+        <w:rPr>
+          <w:rFonts w:ascii="Arial" w:hAnsi="Arial" w:cs="Arial"/>
+          <w:i/>
+          <w:sz w:val="24"/>
+        </w:rPr>
+        <w:t xml:space="preserve">Dice </w:t>
+      </w:r>
+      <w:proofErr w:type="spellStart"/>
+      <w:r>
+        <w:rPr>
+          <w:rFonts w:ascii="Arial" w:hAnsi="Arial" w:cs="Arial"/>
+          <w:i/>
+          <w:sz w:val="24"/>
+        </w:rPr>
+        <w:t>Coefficent</w:t>
+      </w:r>
+      <w:proofErr w:type="spellEnd"/>
+      <w:r>
+        <w:rPr>
+          <w:rFonts w:ascii="Arial" w:hAnsi="Arial" w:cs="Arial"/>
+          <w:i/>
+          <w:sz w:val="24"/>
+        </w:rPr>
+        <w:t xml:space="preserve">, </w:t>
+      </w:r>
+      <w:proofErr w:type="spellStart"/>
+      <w:r>
+        <w:rPr>
+          <w:rFonts w:ascii="Arial" w:hAnsi="Arial" w:cs="Arial"/>
+          <w:i/>
+          <w:sz w:val="24"/>
+        </w:rPr>
+        <w:t>Jaccard</w:t>
+      </w:r>
+      <w:proofErr w:type="spellEnd"/>
+      <w:r>
+        <w:rPr>
+          <w:rFonts w:ascii="Arial" w:hAnsi="Arial" w:cs="Arial"/>
+          <w:i/>
+          <w:sz w:val="24"/>
+        </w:rPr>
+        <w:t xml:space="preserve"> </w:t>
+      </w:r>
+      <w:proofErr w:type="spellStart"/>
+      <w:r>
+        <w:rPr>
+          <w:rFonts w:ascii="Arial" w:hAnsi="Arial" w:cs="Arial"/>
+          <w:i/>
+          <w:sz w:val="24"/>
+        </w:rPr>
+        <w:t>Index</w:t>
+      </w:r>
+      <w:proofErr w:type="spellEnd"/>
+      <w:r>
+        <w:rPr>
+          <w:rFonts w:ascii="Arial" w:hAnsi="Arial" w:cs="Arial"/>
+          <w:i/>
+          <w:sz w:val="24"/>
+        </w:rPr>
+        <w:t xml:space="preserve"> </w:t>
+      </w:r>
+      <w:r>
+        <w:rPr>
+          <w:rFonts w:ascii="Arial" w:hAnsi="Arial" w:cs="Arial"/>
+          <w:sz w:val="24"/>
+        </w:rPr>
+        <w:t xml:space="preserve">y </w:t>
+      </w:r>
+      <w:proofErr w:type="spellStart"/>
+      <w:r>
+        <w:rPr>
+          <w:rFonts w:ascii="Arial" w:hAnsi="Arial" w:cs="Arial"/>
+          <w:i/>
+          <w:sz w:val="24"/>
+        </w:rPr>
+        <w:t>Hausdorff</w:t>
+      </w:r>
+      <w:proofErr w:type="spellEnd"/>
+      <w:r>
+        <w:rPr>
+          <w:rFonts w:ascii="Arial" w:hAnsi="Arial" w:cs="Arial"/>
+          <w:i/>
+          <w:sz w:val="24"/>
+        </w:rPr>
+        <w:t xml:space="preserve"> </w:t>
+      </w:r>
+      <w:proofErr w:type="spellStart"/>
+      <w:r>
+        <w:rPr>
+          <w:rFonts w:ascii="Arial" w:hAnsi="Arial" w:cs="Arial"/>
+          <w:i/>
+          <w:sz w:val="24"/>
+        </w:rPr>
+        <w:t>Distance</w:t>
+      </w:r>
+      <w:proofErr w:type="spellEnd"/>
+      <w:r>
+        <w:rPr>
+          <w:rFonts w:ascii="Arial" w:hAnsi="Arial" w:cs="Arial"/>
+          <w:i/>
+          <w:sz w:val="24"/>
+        </w:rPr>
+        <w:t>.</w:t>
+      </w:r>
+      <w:r>
+        <w:rPr>
+          <w:rFonts w:ascii="Arial" w:hAnsi="Arial" w:cs="Arial"/>
+          <w:sz w:val="24"/>
+        </w:rPr>
+        <w:t xml:space="preserve"> En la sección de </w:t>
+      </w:r>
+      <w:r>
+        <w:rPr>
+          <w:rFonts w:ascii="Arial" w:hAnsi="Arial" w:cs="Arial"/>
+          <w:b/>
+          <w:sz w:val="24"/>
+        </w:rPr>
+        <w:t>resultados</w:t>
+      </w:r>
+      <w:r>
+        <w:rPr>
+          <w:rFonts w:ascii="Arial" w:hAnsi="Arial" w:cs="Arial"/>
+          <w:sz w:val="24"/>
+        </w:rPr>
+        <w:t xml:space="preserve"> se compara la GRUU-Net contra cuatro algoritmos, así como tres versiones de la U-Net y la ASPP-Net</w:t>
+      </w:r>
+      <w:r>
+        <w:rPr>
+          <w:rFonts w:ascii="Arial" w:hAnsi="Arial" w:cs="Arial"/>
+          <w:sz w:val="24"/>
+        </w:rPr>
+        <w:t xml:space="preserve">. Puesto que se reportan las métricas para cada tipo de imagen en el segundo </w:t>
+      </w:r>
+      <w:proofErr w:type="spellStart"/>
+      <w:r>
+        <w:rPr>
+          <w:rFonts w:ascii="Arial" w:hAnsi="Arial" w:cs="Arial"/>
+          <w:sz w:val="24"/>
+        </w:rPr>
+        <w:t>dataset</w:t>
+      </w:r>
+      <w:proofErr w:type="spellEnd"/>
+      <w:r>
+        <w:rPr>
+          <w:rFonts w:ascii="Arial" w:hAnsi="Arial" w:cs="Arial"/>
+          <w:sz w:val="24"/>
+        </w:rPr>
+        <w:t>, se omite escribir todos los índices; sin embargo, se reporta que el modelo propuesto obtiene los mejores resultados en la mayoría de los subconjuntos.</w:t>
+      </w:r>
+    </w:p>
+    <w:p>
+      <w:pPr>
+        <w:pStyle w:val="Prrafodelista"/>
+        <w:numPr>
+          <w:ilvl w:val="0"/>
+          <w:numId w:val="1"/>
+        </w:numPr>
+        <w:jc w:val="both"/>
+        <w:rPr>
+          <w:b/>
+          <w:i/>
+        </w:rPr>
+      </w:pPr>
+      <w:sdt>
+        <w:sdtPr>
+          <w:rPr>
+            <w:b/>
+            <w:i/>
+          </w:rPr>
+          <w:id w:val="-617758005"/>
+          <w:citation/>
+        </w:sdtPr>
+        <w:sdtContent>
+          <w:r>
+            <w:rPr>
+              <w:b/>
+              <w:i/>
+            </w:rPr>
+            <w:fldChar w:fldCharType="begin"/>
+          </w:r>
+          <w:r>
+            <w:rPr>
+              <w:rFonts w:ascii="Arial" w:hAnsi="Arial" w:cs="Arial"/>
+              <w:sz w:val="24"/>
+            </w:rPr>
+            <w:instrText xml:space="preserve"> CITATION Zen18 \l 2058 </w:instrText>
+          </w:r>
+          <w:r>
+            <w:rPr>
+              <w:b/>
+              <w:i/>
+            </w:rPr>
+            <w:fldChar w:fldCharType="separate"/>
+          </w:r>
+          <w:r>
+            <w:rPr>
+              <w:rFonts w:ascii="Arial" w:hAnsi="Arial" w:cs="Arial"/>
+              <w:noProof/>
+              <w:sz w:val="24"/>
+            </w:rPr>
+            <w:t>(Zeng, Chen, Zhang, Bai, &amp; Han, 2018)</w:t>
+          </w:r>
+          <w:r>
+            <w:rPr>
+              <w:b/>
+              <w:i/>
+            </w:rPr>
+            <w:fldChar w:fldCharType="end"/>
+          </w:r>
+        </w:sdtContent>
+      </w:sdt>
+      <w:r>
+        <w:rPr>
+          <w:b/>
+          <w:i/>
+        </w:rPr>
+        <w:t xml:space="preserve"> </w:t>
+      </w:r>
+      <w:r>
+        <w:rPr>
+          <w:rFonts w:ascii="Arial" w:hAnsi="Arial" w:cs="Arial"/>
+          <w:sz w:val="24"/>
+        </w:rPr>
+        <w:t>Se propone una modificaci</w:t>
+      </w:r>
+      <w:r>
+        <w:rPr>
+          <w:rFonts w:ascii="Arial" w:hAnsi="Arial" w:cs="Arial"/>
+          <w:sz w:val="24"/>
+        </w:rPr>
+        <w:t xml:space="preserve">ón de la U-Net en la cual se conectan a pares las capas </w:t>
+      </w:r>
+      <w:proofErr w:type="spellStart"/>
+      <w:r>
+        <w:rPr>
+          <w:rFonts w:ascii="Arial" w:hAnsi="Arial" w:cs="Arial"/>
+          <w:sz w:val="24"/>
+        </w:rPr>
+        <w:t>convolucionales</w:t>
+      </w:r>
+      <w:proofErr w:type="spellEnd"/>
+      <w:r>
+        <w:rPr>
+          <w:rFonts w:ascii="Arial" w:hAnsi="Arial" w:cs="Arial"/>
+          <w:sz w:val="24"/>
+        </w:rPr>
+        <w:t xml:space="preserve"> usando una capa de </w:t>
+      </w:r>
+      <w:proofErr w:type="spellStart"/>
+      <w:r>
+        <w:rPr>
+          <w:rFonts w:ascii="Arial" w:hAnsi="Arial" w:cs="Arial"/>
+          <w:i/>
+          <w:sz w:val="24"/>
+        </w:rPr>
+        <w:t>batch</w:t>
+      </w:r>
+      <w:proofErr w:type="spellEnd"/>
+      <w:r>
+        <w:rPr>
+          <w:rFonts w:ascii="Arial" w:hAnsi="Arial" w:cs="Arial"/>
+          <w:i/>
+          <w:sz w:val="24"/>
+        </w:rPr>
+        <w:t xml:space="preserve"> </w:t>
+      </w:r>
+      <w:proofErr w:type="spellStart"/>
+      <w:r>
+        <w:rPr>
+          <w:rFonts w:ascii="Arial" w:hAnsi="Arial" w:cs="Arial"/>
+          <w:i/>
+          <w:sz w:val="24"/>
+        </w:rPr>
+        <w:t>normalization</w:t>
+      </w:r>
+      <w:proofErr w:type="spellEnd"/>
+      <w:r>
+        <w:rPr>
+          <w:rFonts w:ascii="Arial" w:hAnsi="Arial" w:cs="Arial"/>
+          <w:sz w:val="24"/>
+        </w:rPr>
+        <w:t xml:space="preserve">, </w:t>
+      </w:r>
+      <w:proofErr w:type="spellStart"/>
+      <w:r>
+        <w:rPr>
+          <w:rFonts w:ascii="Arial" w:hAnsi="Arial" w:cs="Arial"/>
+          <w:sz w:val="24"/>
+        </w:rPr>
+        <w:t>asi</w:t>
+      </w:r>
+      <w:proofErr w:type="spellEnd"/>
+      <w:r>
+        <w:rPr>
+          <w:rFonts w:ascii="Arial" w:hAnsi="Arial" w:cs="Arial"/>
+          <w:sz w:val="24"/>
+        </w:rPr>
+        <w:t xml:space="preserve"> como una capa </w:t>
+      </w:r>
+      <w:proofErr w:type="spellStart"/>
+      <w:r>
+        <w:rPr>
+          <w:rFonts w:ascii="Arial" w:hAnsi="Arial" w:cs="Arial"/>
+          <w:sz w:val="24"/>
+        </w:rPr>
+        <w:t>ReLU</w:t>
+      </w:r>
+      <w:proofErr w:type="spellEnd"/>
+      <w:r>
+        <w:rPr>
+          <w:rFonts w:ascii="Arial" w:hAnsi="Arial" w:cs="Arial"/>
+          <w:sz w:val="24"/>
+        </w:rPr>
+        <w:t xml:space="preserve">, terminando con una concatenación de dos capas </w:t>
+      </w:r>
+      <w:proofErr w:type="spellStart"/>
+      <w:r>
+        <w:rPr>
+          <w:rFonts w:ascii="Arial" w:hAnsi="Arial" w:cs="Arial"/>
+          <w:sz w:val="24"/>
+        </w:rPr>
+        <w:t>convolucionales</w:t>
+      </w:r>
+      <w:proofErr w:type="spellEnd"/>
+      <w:r>
+        <w:rPr>
+          <w:rFonts w:ascii="Arial" w:hAnsi="Arial" w:cs="Arial"/>
+          <w:sz w:val="24"/>
+        </w:rPr>
+        <w:t xml:space="preserve">. Por este motivo se le </w:t>
+      </w:r>
+      <w:proofErr w:type="spellStart"/>
+      <w:r>
+        <w:rPr>
+          <w:rFonts w:ascii="Arial" w:hAnsi="Arial" w:cs="Arial"/>
+          <w:sz w:val="24"/>
+        </w:rPr>
+        <w:t>denomnó</w:t>
+      </w:r>
+      <w:proofErr w:type="spellEnd"/>
+      <w:r>
+        <w:rPr>
+          <w:rFonts w:ascii="Arial" w:hAnsi="Arial" w:cs="Arial"/>
+          <w:sz w:val="24"/>
+        </w:rPr>
+        <w:t xml:space="preserve"> Dense-U-Net a esta arquitectura. Los </w:t>
+      </w:r>
+      <w:proofErr w:type="spellStart"/>
+      <w:r>
+        <w:rPr>
+          <w:rFonts w:ascii="Arial" w:hAnsi="Arial" w:cs="Arial"/>
+          <w:b/>
+          <w:sz w:val="24"/>
+        </w:rPr>
+        <w:t>datasets</w:t>
+      </w:r>
+      <w:proofErr w:type="spellEnd"/>
+      <w:r>
+        <w:rPr>
+          <w:rFonts w:ascii="Arial" w:hAnsi="Arial" w:cs="Arial"/>
+          <w:sz w:val="24"/>
+        </w:rPr>
+        <w:t xml:space="preserve"> utilizados son: ISBI 2012 con 30 imágenes, </w:t>
+      </w:r>
+      <w:proofErr w:type="spellStart"/>
+      <w:r>
+        <w:rPr>
+          <w:rFonts w:ascii="Arial" w:hAnsi="Arial" w:cs="Arial"/>
+          <w:sz w:val="24"/>
+        </w:rPr>
+        <w:t>Glioblastoma-astrocytroma</w:t>
+      </w:r>
+      <w:proofErr w:type="spellEnd"/>
+      <w:r>
+        <w:rPr>
+          <w:rFonts w:ascii="Arial" w:hAnsi="Arial" w:cs="Arial"/>
+          <w:sz w:val="24"/>
+        </w:rPr>
+        <w:t xml:space="preserve"> U373 con 34 imágenes y </w:t>
+      </w:r>
+      <w:proofErr w:type="spellStart"/>
+      <w:r>
+        <w:rPr>
+          <w:rFonts w:ascii="Arial" w:hAnsi="Arial" w:cs="Arial"/>
+          <w:sz w:val="24"/>
+        </w:rPr>
+        <w:t>HeLa</w:t>
+      </w:r>
+      <w:proofErr w:type="spellEnd"/>
+      <w:r>
+        <w:rPr>
+          <w:rFonts w:ascii="Arial" w:hAnsi="Arial" w:cs="Arial"/>
+          <w:sz w:val="24"/>
+        </w:rPr>
+        <w:t xml:space="preserve"> con 18 imágenes. Como parte de la </w:t>
+      </w:r>
+      <w:r>
+        <w:rPr>
+          <w:rFonts w:ascii="Arial" w:hAnsi="Arial" w:cs="Arial"/>
+          <w:b/>
+          <w:sz w:val="24"/>
+        </w:rPr>
+        <w:t>metodología</w:t>
+      </w:r>
+      <w:r>
+        <w:rPr>
+          <w:rFonts w:ascii="Arial" w:hAnsi="Arial" w:cs="Arial"/>
+          <w:sz w:val="24"/>
+        </w:rPr>
+        <w:t xml:space="preserve"> se utilizaron las métricas </w:t>
+      </w:r>
+      <w:proofErr w:type="spellStart"/>
+      <w:r>
+        <w:rPr>
+          <w:rFonts w:ascii="Arial" w:hAnsi="Arial" w:cs="Arial"/>
+          <w:i/>
+          <w:sz w:val="24"/>
+        </w:rPr>
+        <w:t>Accuracy</w:t>
+      </w:r>
+      <w:proofErr w:type="spellEnd"/>
+      <w:r>
+        <w:rPr>
+          <w:rFonts w:ascii="Arial" w:hAnsi="Arial" w:cs="Arial"/>
+          <w:i/>
+          <w:sz w:val="24"/>
+        </w:rPr>
+        <w:t xml:space="preserve">, </w:t>
+      </w:r>
+      <w:proofErr w:type="spellStart"/>
+      <w:r>
+        <w:rPr>
+          <w:rFonts w:ascii="Arial" w:hAnsi="Arial" w:cs="Arial"/>
+          <w:i/>
+          <w:sz w:val="24"/>
+        </w:rPr>
+        <w:t>foreground-restricted</w:t>
+      </w:r>
+      <w:proofErr w:type="spellEnd"/>
+      <w:r>
+        <w:rPr>
+          <w:rFonts w:ascii="Arial" w:hAnsi="Arial" w:cs="Arial"/>
+          <w:i/>
+          <w:sz w:val="24"/>
+        </w:rPr>
+        <w:t xml:space="preserve"> rand </w:t>
+      </w:r>
+      <w:proofErr w:type="spellStart"/>
+      <w:r>
+        <w:rPr>
+          <w:rFonts w:ascii="Arial" w:hAnsi="Arial" w:cs="Arial"/>
+          <w:i/>
+          <w:sz w:val="24"/>
+        </w:rPr>
+        <w:t>scoring</w:t>
+      </w:r>
+      <w:proofErr w:type="spellEnd"/>
+      <w:r>
+        <w:rPr>
+          <w:rFonts w:ascii="Arial" w:hAnsi="Arial" w:cs="Arial"/>
+          <w:i/>
+          <w:sz w:val="24"/>
+        </w:rPr>
+        <w:t xml:space="preserve"> </w:t>
+      </w:r>
+      <w:r>
+        <w:rPr>
+          <w:rFonts w:ascii="Arial" w:hAnsi="Arial" w:cs="Arial"/>
+          <w:sz w:val="24"/>
+        </w:rPr>
+        <w:t xml:space="preserve">y </w:t>
+      </w:r>
+      <w:proofErr w:type="spellStart"/>
+      <w:r>
+        <w:rPr>
+          <w:rFonts w:ascii="Arial" w:hAnsi="Arial" w:cs="Arial"/>
+          <w:i/>
+          <w:sz w:val="24"/>
+        </w:rPr>
+        <w:t>foreground-restricted</w:t>
+      </w:r>
+      <w:proofErr w:type="spellEnd"/>
+      <w:r>
+        <w:rPr>
+          <w:rFonts w:ascii="Arial" w:hAnsi="Arial" w:cs="Arial"/>
+          <w:i/>
+          <w:sz w:val="24"/>
+        </w:rPr>
+        <w:t xml:space="preserve"> </w:t>
+      </w:r>
+      <w:proofErr w:type="spellStart"/>
+      <w:r>
+        <w:rPr>
+          <w:rFonts w:ascii="Arial" w:hAnsi="Arial" w:cs="Arial"/>
+          <w:i/>
+          <w:sz w:val="24"/>
+        </w:rPr>
+        <w:t>information</w:t>
+      </w:r>
+      <w:proofErr w:type="spellEnd"/>
+      <w:r>
+        <w:rPr>
+          <w:rFonts w:ascii="Arial" w:hAnsi="Arial" w:cs="Arial"/>
+          <w:i/>
+          <w:sz w:val="24"/>
+        </w:rPr>
+        <w:t xml:space="preserve"> </w:t>
+      </w:r>
+      <w:proofErr w:type="spellStart"/>
+      <w:r>
+        <w:rPr>
+          <w:rFonts w:ascii="Arial" w:hAnsi="Arial" w:cs="Arial"/>
+          <w:i/>
+          <w:sz w:val="24"/>
+        </w:rPr>
+        <w:t>theoretic</w:t>
+      </w:r>
+      <w:proofErr w:type="spellEnd"/>
+      <w:r>
+        <w:rPr>
+          <w:rFonts w:ascii="Arial" w:hAnsi="Arial" w:cs="Arial"/>
+          <w:i/>
+          <w:sz w:val="24"/>
+        </w:rPr>
+        <w:t xml:space="preserve"> </w:t>
+      </w:r>
+      <w:proofErr w:type="spellStart"/>
+      <w:r>
+        <w:rPr>
+          <w:rFonts w:ascii="Arial" w:hAnsi="Arial" w:cs="Arial"/>
+          <w:i/>
+          <w:sz w:val="24"/>
+        </w:rPr>
+        <w:t>scoring</w:t>
+      </w:r>
+      <w:proofErr w:type="spellEnd"/>
+      <w:r>
+        <w:rPr>
+          <w:rFonts w:ascii="Arial" w:hAnsi="Arial" w:cs="Arial"/>
+          <w:i/>
+          <w:sz w:val="24"/>
+        </w:rPr>
+        <w:t xml:space="preserve">. </w:t>
+      </w:r>
+      <w:r>
+        <w:rPr>
+          <w:rFonts w:ascii="Arial" w:hAnsi="Arial" w:cs="Arial"/>
+          <w:sz w:val="24"/>
+        </w:rPr>
+        <w:t xml:space="preserve">Obteniendo como </w:t>
+      </w:r>
+      <w:r>
+        <w:rPr>
+          <w:rFonts w:ascii="Arial" w:hAnsi="Arial" w:cs="Arial"/>
+          <w:b/>
+          <w:sz w:val="24"/>
+        </w:rPr>
+        <w:t>resultados</w:t>
+      </w:r>
+      <w:r>
+        <w:rPr>
+          <w:rFonts w:ascii="Arial" w:hAnsi="Arial" w:cs="Arial"/>
+          <w:sz w:val="24"/>
+        </w:rPr>
+        <w:t xml:space="preserve"> mejores valores para los tres </w:t>
+      </w:r>
+      <w:proofErr w:type="spellStart"/>
+      <w:r>
+        <w:rPr>
+          <w:rFonts w:ascii="Arial" w:hAnsi="Arial" w:cs="Arial"/>
+          <w:sz w:val="24"/>
+        </w:rPr>
+        <w:t>datasets</w:t>
+      </w:r>
+      <w:proofErr w:type="spellEnd"/>
+      <w:r>
+        <w:rPr>
+          <w:rFonts w:ascii="Arial" w:hAnsi="Arial" w:cs="Arial"/>
+          <w:sz w:val="24"/>
+        </w:rPr>
+        <w:t xml:space="preserve">, los cuales se compararon contra tres algoritmos (incluida la U-Net). Siguiendo los </w:t>
+      </w:r>
+      <w:proofErr w:type="spellStart"/>
+      <w:r>
+        <w:rPr>
+          <w:rFonts w:ascii="Arial" w:hAnsi="Arial" w:cs="Arial"/>
+          <w:sz w:val="24"/>
+        </w:rPr>
+        <w:t>datasets</w:t>
+      </w:r>
+      <w:proofErr w:type="spellEnd"/>
+      <w:r>
+        <w:rPr>
+          <w:rFonts w:ascii="Arial" w:hAnsi="Arial" w:cs="Arial"/>
+          <w:sz w:val="24"/>
+        </w:rPr>
+        <w:t xml:space="preserve"> mencionados, se obtuvieron los v</w:t>
+      </w:r>
+      <w:r>
+        <w:rPr>
+          <w:rFonts w:ascii="Arial" w:hAnsi="Arial" w:cs="Arial"/>
+          <w:sz w:val="24"/>
+        </w:rPr>
+        <w:t>alores (96.62%, 0.7412, 0.9206)</w:t>
+      </w:r>
+      <w:r>
+        <w:rPr>
+          <w:rFonts w:ascii="Arial" w:hAnsi="Arial" w:cs="Arial"/>
+          <w:sz w:val="24"/>
+        </w:rPr>
+        <w:t>, (99.54%, 0.9950, 0.9874) y (</w:t>
+      </w:r>
+      <w:r>
+        <w:rPr>
+          <w:rFonts w:ascii="Arial" w:hAnsi="Arial" w:cs="Arial"/>
+          <w:sz w:val="24"/>
+        </w:rPr>
+        <w:t xml:space="preserve">98.28, 0.6017, 0.5725) para </w:t>
+      </w:r>
+      <w:proofErr w:type="spellStart"/>
+      <w:r>
+        <w:rPr>
+          <w:rFonts w:ascii="Arial" w:hAnsi="Arial" w:cs="Arial"/>
+          <w:sz w:val="24"/>
+        </w:rPr>
+        <w:t>accuracy</w:t>
+      </w:r>
+      <w:proofErr w:type="spellEnd"/>
+      <w:r>
+        <w:rPr>
+          <w:rFonts w:ascii="Arial" w:hAnsi="Arial" w:cs="Arial"/>
+          <w:sz w:val="24"/>
+        </w:rPr>
+        <w:t xml:space="preserve">, rand </w:t>
+      </w:r>
+      <w:proofErr w:type="spellStart"/>
+      <w:r>
+        <w:rPr>
+          <w:rFonts w:ascii="Arial" w:hAnsi="Arial" w:cs="Arial"/>
+          <w:sz w:val="24"/>
+        </w:rPr>
+        <w:t>scoring</w:t>
+      </w:r>
+      <w:proofErr w:type="spellEnd"/>
+      <w:r>
+        <w:rPr>
+          <w:rFonts w:ascii="Arial" w:hAnsi="Arial" w:cs="Arial"/>
+          <w:sz w:val="24"/>
+        </w:rPr>
+        <w:t xml:space="preserve"> e </w:t>
+      </w:r>
+      <w:proofErr w:type="spellStart"/>
+      <w:r>
+        <w:rPr>
+          <w:rFonts w:ascii="Arial" w:hAnsi="Arial" w:cs="Arial"/>
+          <w:sz w:val="24"/>
+        </w:rPr>
+        <w:t>information</w:t>
+      </w:r>
+      <w:proofErr w:type="spellEnd"/>
+      <w:r>
+        <w:rPr>
+          <w:rFonts w:ascii="Arial" w:hAnsi="Arial" w:cs="Arial"/>
+          <w:sz w:val="24"/>
+        </w:rPr>
+        <w:t xml:space="preserve"> </w:t>
+      </w:r>
+      <w:proofErr w:type="spellStart"/>
+      <w:r>
+        <w:rPr>
+          <w:rFonts w:ascii="Arial" w:hAnsi="Arial" w:cs="Arial"/>
+          <w:sz w:val="24"/>
+        </w:rPr>
+        <w:t>theoretic</w:t>
+      </w:r>
+      <w:proofErr w:type="spellEnd"/>
+      <w:r>
+        <w:rPr>
+          <w:rFonts w:ascii="Arial" w:hAnsi="Arial" w:cs="Arial"/>
+          <w:sz w:val="24"/>
+        </w:rPr>
+        <w:t xml:space="preserve"> </w:t>
+      </w:r>
+      <w:proofErr w:type="spellStart"/>
+      <w:r>
+        <w:rPr>
+          <w:rFonts w:ascii="Arial" w:hAnsi="Arial" w:cs="Arial"/>
+          <w:sz w:val="24"/>
+        </w:rPr>
+        <w:t>scoring</w:t>
+      </w:r>
+      <w:proofErr w:type="spellEnd"/>
+      <w:r>
+        <w:rPr>
+          <w:rFonts w:ascii="Arial" w:hAnsi="Arial" w:cs="Arial"/>
+          <w:sz w:val="24"/>
+        </w:rPr>
+        <w:t xml:space="preserve">, respectivamente, para cada </w:t>
+      </w:r>
+      <w:proofErr w:type="spellStart"/>
+      <w:r>
+        <w:rPr>
+          <w:rFonts w:ascii="Arial" w:hAnsi="Arial" w:cs="Arial"/>
+          <w:sz w:val="24"/>
+        </w:rPr>
+        <w:t>dataset</w:t>
+      </w:r>
+      <w:proofErr w:type="spellEnd"/>
+      <w:r>
+        <w:rPr>
+          <w:rFonts w:ascii="Arial" w:hAnsi="Arial" w:cs="Arial"/>
+          <w:sz w:val="24"/>
+        </w:rPr>
+        <w:t>. Cabe señalar que fueron los mejores valores de los cuatro algoritmos evaluados.</w:t>
+      </w:r>
+    </w:p>
+    <w:p>
+      <w:pPr>
+        <w:pStyle w:val="Prrafodelista"/>
+        <w:numPr>
+          <w:ilvl w:val="0"/>
+          <w:numId w:val="1"/>
+        </w:numPr>
+        <w:jc w:val="both"/>
+        <w:rPr>
+          <w:b/>
+          <w:i/>
+        </w:rPr>
+      </w:pPr>
+      <w:r>
+        <w:rPr>
+          <w:rFonts w:ascii="Arial" w:hAnsi="Arial" w:cs="Arial"/>
+          <w:sz w:val="24"/>
+        </w:rPr>
+        <w:t xml:space="preserve"> </w:t>
+      </w:r>
+      <w:sdt>
+        <w:sdtPr>
+          <w:rPr>
+            <w:rFonts w:ascii="Arial" w:hAnsi="Arial" w:cs="Arial"/>
+            <w:sz w:val="24"/>
+          </w:rPr>
+          <w:id w:val="-1970271815"/>
+          <w:citation/>
+        </w:sdtPr>
+        <w:sdtContent>
+          <w:r>
+            <w:rPr>
+              <w:rFonts w:ascii="Arial" w:hAnsi="Arial" w:cs="Arial"/>
+              <w:sz w:val="24"/>
+            </w:rPr>
+            <w:fldChar w:fldCharType="begin"/>
+          </w:r>
+          <w:r>
+            <w:rPr>
+              <w:rFonts w:ascii="Arial" w:hAnsi="Arial" w:cs="Arial"/>
+              <w:sz w:val="24"/>
+            </w:rPr>
+            <w:instrText xml:space="preserve"> CITATION Jia19 \l 2058 </w:instrText>
+          </w:r>
+          <w:r>
+            <w:rPr>
+              <w:rFonts w:ascii="Arial" w:hAnsi="Arial" w:cs="Arial"/>
+              <w:sz w:val="24"/>
+            </w:rPr>
+            <w:fldChar w:fldCharType="separate"/>
+          </w:r>
+          <w:r>
+            <w:rPr>
+              <w:rFonts w:ascii="Arial" w:hAnsi="Arial" w:cs="Arial"/>
+              <w:noProof/>
+              <w:sz w:val="24"/>
+            </w:rPr>
+            <w:t>(Jia, Liu, &amp; Tai, 2019)</w:t>
+          </w:r>
+          <w:r>
+            <w:rPr>
+              <w:rFonts w:ascii="Arial" w:hAnsi="Arial" w:cs="Arial"/>
+              <w:sz w:val="24"/>
+            </w:rPr>
+            <w:fldChar w:fldCharType="end"/>
+          </w:r>
+        </w:sdtContent>
+      </w:sdt>
+      <w:r>
+        <w:rPr>
+          <w:rFonts w:ascii="Arial" w:hAnsi="Arial" w:cs="Arial"/>
+          <w:sz w:val="24"/>
+        </w:rPr>
+        <w:t xml:space="preserve"> Se propone modificar la función de activación (</w:t>
+      </w:r>
+      <w:proofErr w:type="spellStart"/>
+      <w:r>
+        <w:rPr>
+          <w:rFonts w:ascii="Arial" w:hAnsi="Arial" w:cs="Arial"/>
+          <w:sz w:val="24"/>
+        </w:rPr>
+        <w:t>Soft-max</w:t>
+      </w:r>
+      <w:proofErr w:type="spellEnd"/>
+      <w:r>
+        <w:rPr>
+          <w:rFonts w:ascii="Arial" w:hAnsi="Arial" w:cs="Arial"/>
+          <w:sz w:val="24"/>
+        </w:rPr>
+        <w:t xml:space="preserve">) de la U-Net agregando un término que regula espacialmente la segmentación, es por ello que se denomina RU-Net a la arquitectura. Los </w:t>
+      </w:r>
+      <w:proofErr w:type="spellStart"/>
+      <w:r>
+        <w:rPr>
+          <w:rFonts w:ascii="Arial" w:hAnsi="Arial" w:cs="Arial"/>
+          <w:b/>
+          <w:sz w:val="24"/>
+        </w:rPr>
+        <w:t>datasets</w:t>
+      </w:r>
+      <w:proofErr w:type="spellEnd"/>
+      <w:r>
+        <w:rPr>
+          <w:rFonts w:ascii="Arial" w:hAnsi="Arial" w:cs="Arial"/>
+          <w:sz w:val="24"/>
+        </w:rPr>
+        <w:t xml:space="preserve"> utilizados son: </w:t>
+      </w:r>
+      <w:r>
+        <w:rPr>
+          <w:rFonts w:ascii="Arial" w:hAnsi="Arial" w:cs="Arial"/>
+          <w:i/>
+          <w:sz w:val="24"/>
+        </w:rPr>
+        <w:t xml:space="preserve">WBC </w:t>
+      </w:r>
+      <w:proofErr w:type="spellStart"/>
+      <w:r>
+        <w:rPr>
+          <w:rFonts w:ascii="Arial" w:hAnsi="Arial" w:cs="Arial"/>
+          <w:i/>
+          <w:sz w:val="24"/>
+        </w:rPr>
+        <w:t>datasets</w:t>
+      </w:r>
+      <w:proofErr w:type="spellEnd"/>
+      <w:r>
+        <w:rPr>
+          <w:rFonts w:ascii="Arial" w:hAnsi="Arial" w:cs="Arial"/>
+          <w:sz w:val="24"/>
+        </w:rPr>
+        <w:t xml:space="preserve">, el cual consta de un </w:t>
+      </w:r>
+      <w:proofErr w:type="spellStart"/>
+      <w:r>
+        <w:rPr>
+          <w:rFonts w:ascii="Arial" w:hAnsi="Arial" w:cs="Arial"/>
+          <w:sz w:val="24"/>
+        </w:rPr>
+        <w:t>dataset</w:t>
+      </w:r>
+      <w:proofErr w:type="spellEnd"/>
+      <w:r>
+        <w:rPr>
+          <w:rFonts w:ascii="Arial" w:hAnsi="Arial" w:cs="Arial"/>
+          <w:sz w:val="24"/>
+        </w:rPr>
+        <w:t xml:space="preserve"> con 100 imágenes y otro </w:t>
+      </w:r>
+      <w:proofErr w:type="spellStart"/>
+      <w:r>
+        <w:rPr>
+          <w:rFonts w:ascii="Arial" w:hAnsi="Arial" w:cs="Arial"/>
+          <w:sz w:val="24"/>
+        </w:rPr>
+        <w:t>dataset</w:t>
+      </w:r>
+      <w:proofErr w:type="spellEnd"/>
+      <w:r>
+        <w:rPr>
+          <w:rFonts w:ascii="Arial" w:hAnsi="Arial" w:cs="Arial"/>
+          <w:sz w:val="24"/>
+        </w:rPr>
+        <w:t xml:space="preserve"> con 300 imágenes. Además se usan los </w:t>
+      </w:r>
+      <w:proofErr w:type="spellStart"/>
+      <w:r>
+        <w:rPr>
+          <w:rFonts w:ascii="Arial" w:hAnsi="Arial" w:cs="Arial"/>
+          <w:sz w:val="24"/>
+        </w:rPr>
+        <w:t>datasets</w:t>
+      </w:r>
+      <w:proofErr w:type="spellEnd"/>
+      <w:r>
+        <w:rPr>
+          <w:rFonts w:ascii="Arial" w:hAnsi="Arial" w:cs="Arial"/>
+          <w:sz w:val="24"/>
+        </w:rPr>
+        <w:t xml:space="preserve">: </w:t>
+      </w:r>
+      <w:proofErr w:type="spellStart"/>
+      <w:r>
+        <w:rPr>
+          <w:rFonts w:ascii="Arial" w:hAnsi="Arial" w:cs="Arial"/>
+          <w:sz w:val="24"/>
+        </w:rPr>
+        <w:t>CamVid</w:t>
+      </w:r>
+      <w:proofErr w:type="spellEnd"/>
+      <w:r>
+        <w:rPr>
+          <w:rFonts w:ascii="Arial" w:hAnsi="Arial" w:cs="Arial"/>
+          <w:sz w:val="24"/>
+        </w:rPr>
+        <w:t xml:space="preserve"> el cual consta de videos que se analizan en tandas de imágenes y SUN-RGBD </w:t>
+      </w:r>
+      <w:proofErr w:type="spellStart"/>
+      <w:r>
+        <w:rPr>
+          <w:rFonts w:ascii="Arial" w:hAnsi="Arial" w:cs="Arial"/>
+          <w:sz w:val="24"/>
+        </w:rPr>
+        <w:t>dataset</w:t>
+      </w:r>
+      <w:proofErr w:type="spellEnd"/>
+      <w:r>
+        <w:rPr>
+          <w:rFonts w:ascii="Arial" w:hAnsi="Arial" w:cs="Arial"/>
+          <w:sz w:val="24"/>
+        </w:rPr>
+        <w:t xml:space="preserve">, del cual se seleccionaron 5,285 imágenes al azar. Estos dos últimos no contienen imágenes médicas por lo que omitiremos estos resultados. La </w:t>
+      </w:r>
+      <w:r>
+        <w:rPr>
+          <w:rFonts w:ascii="Arial" w:hAnsi="Arial" w:cs="Arial"/>
+          <w:b/>
+          <w:sz w:val="24"/>
+        </w:rPr>
+        <w:t>metodología</w:t>
+      </w:r>
+      <w:r>
+        <w:rPr>
+          <w:rFonts w:ascii="Arial" w:hAnsi="Arial" w:cs="Arial"/>
+          <w:sz w:val="24"/>
+        </w:rPr>
+        <w:t xml:space="preserve"> consta del formalismo matemático para añadir el término regulador en la capa de activación y en la capa </w:t>
+      </w:r>
+      <w:proofErr w:type="spellStart"/>
+      <w:r>
+        <w:rPr>
+          <w:rFonts w:ascii="Arial" w:hAnsi="Arial" w:cs="Arial"/>
+          <w:sz w:val="24"/>
+        </w:rPr>
+        <w:t>ReLU</w:t>
+      </w:r>
+      <w:proofErr w:type="spellEnd"/>
+      <w:r>
+        <w:rPr>
+          <w:rFonts w:ascii="Arial" w:hAnsi="Arial" w:cs="Arial"/>
+          <w:sz w:val="24"/>
+        </w:rPr>
+        <w:t xml:space="preserve">; sin embargo, para los experimentos solo se utiliza la modificación en la función de activación ya que el tiempo de cómputo crece demasiado. Este nuevo término se auto regula a lo largo del entrenamiento durante la etapa de </w:t>
+      </w:r>
+      <w:proofErr w:type="spellStart"/>
+      <w:r>
+        <w:rPr>
+          <w:rFonts w:ascii="Arial" w:hAnsi="Arial" w:cs="Arial"/>
+          <w:i/>
+          <w:sz w:val="24"/>
+        </w:rPr>
+        <w:lastRenderedPageBreak/>
+        <w:t>backpropagation</w:t>
+      </w:r>
+      <w:proofErr w:type="spellEnd"/>
+      <w:r>
+        <w:rPr>
+          <w:rFonts w:ascii="Arial" w:hAnsi="Arial" w:cs="Arial"/>
+          <w:sz w:val="24"/>
+        </w:rPr>
+        <w:t xml:space="preserve">, lo cual también se demuestra, pero solo se toma una iteración para ajustar este nuevo parámetro para reducir el tiempo de cómputo. Las métricas a evaluar son </w:t>
+      </w:r>
+      <w:proofErr w:type="spellStart"/>
+      <w:r>
+        <w:rPr>
+          <w:rFonts w:ascii="Arial" w:hAnsi="Arial" w:cs="Arial"/>
+          <w:i/>
+          <w:sz w:val="24"/>
+        </w:rPr>
+        <w:t>Accuracy</w:t>
+      </w:r>
+      <w:proofErr w:type="spellEnd"/>
+      <w:r>
+        <w:rPr>
+          <w:rFonts w:ascii="Arial" w:hAnsi="Arial" w:cs="Arial"/>
+          <w:i/>
+          <w:sz w:val="24"/>
+        </w:rPr>
+        <w:t xml:space="preserve">, mean </w:t>
+      </w:r>
+      <w:proofErr w:type="spellStart"/>
+      <w:r>
+        <w:rPr>
+          <w:rFonts w:ascii="Arial" w:hAnsi="Arial" w:cs="Arial"/>
+          <w:i/>
+          <w:sz w:val="24"/>
+        </w:rPr>
+        <w:t>Intersection</w:t>
+      </w:r>
+      <w:proofErr w:type="spellEnd"/>
+      <w:r>
+        <w:rPr>
+          <w:rFonts w:ascii="Arial" w:hAnsi="Arial" w:cs="Arial"/>
+          <w:i/>
+          <w:sz w:val="24"/>
+        </w:rPr>
+        <w:t xml:space="preserve"> </w:t>
+      </w:r>
+      <w:proofErr w:type="spellStart"/>
+      <w:r>
+        <w:rPr>
+          <w:rFonts w:ascii="Arial" w:hAnsi="Arial" w:cs="Arial"/>
+          <w:i/>
+          <w:sz w:val="24"/>
+        </w:rPr>
+        <w:t>Over</w:t>
+      </w:r>
+      <w:proofErr w:type="spellEnd"/>
+      <w:r>
+        <w:rPr>
+          <w:rFonts w:ascii="Arial" w:hAnsi="Arial" w:cs="Arial"/>
+          <w:i/>
+          <w:sz w:val="24"/>
+        </w:rPr>
+        <w:t xml:space="preserve"> </w:t>
+      </w:r>
+      <w:proofErr w:type="spellStart"/>
+      <w:r>
+        <w:rPr>
+          <w:rFonts w:ascii="Arial" w:hAnsi="Arial" w:cs="Arial"/>
+          <w:i/>
+          <w:sz w:val="24"/>
+        </w:rPr>
+        <w:t>Union</w:t>
+      </w:r>
+      <w:proofErr w:type="spellEnd"/>
+      <w:r>
+        <w:rPr>
+          <w:rFonts w:ascii="Arial" w:hAnsi="Arial" w:cs="Arial"/>
+          <w:i/>
+          <w:sz w:val="24"/>
+        </w:rPr>
+        <w:t xml:space="preserve"> </w:t>
+      </w:r>
+      <w:r>
+        <w:rPr>
+          <w:rFonts w:ascii="Arial" w:hAnsi="Arial" w:cs="Arial"/>
+          <w:sz w:val="24"/>
+        </w:rPr>
+        <w:t xml:space="preserve">y </w:t>
+      </w:r>
+      <w:proofErr w:type="spellStart"/>
+      <w:r>
+        <w:rPr>
+          <w:rFonts w:ascii="Arial" w:hAnsi="Arial" w:cs="Arial"/>
+          <w:i/>
+          <w:sz w:val="24"/>
+        </w:rPr>
+        <w:t>Regularization</w:t>
+      </w:r>
+      <w:proofErr w:type="spellEnd"/>
+      <w:r>
+        <w:rPr>
+          <w:rFonts w:ascii="Arial" w:hAnsi="Arial" w:cs="Arial"/>
+          <w:i/>
+          <w:sz w:val="24"/>
+        </w:rPr>
+        <w:t xml:space="preserve"> </w:t>
+      </w:r>
+      <w:proofErr w:type="spellStart"/>
+      <w:r>
+        <w:rPr>
+          <w:rFonts w:ascii="Arial" w:hAnsi="Arial" w:cs="Arial"/>
+          <w:i/>
+          <w:sz w:val="24"/>
+        </w:rPr>
+        <w:t>Effect</w:t>
+      </w:r>
+      <w:proofErr w:type="spellEnd"/>
+      <w:r>
+        <w:rPr>
+          <w:rFonts w:ascii="Arial" w:hAnsi="Arial" w:cs="Arial"/>
+          <w:i/>
+          <w:sz w:val="24"/>
+        </w:rPr>
+        <w:t>.</w:t>
+      </w:r>
+      <w:r>
+        <w:rPr>
+          <w:rFonts w:ascii="Arial" w:hAnsi="Arial" w:cs="Arial"/>
+          <w:sz w:val="24"/>
+        </w:rPr>
+        <w:t xml:space="preserve"> Los </w:t>
+      </w:r>
+      <w:r>
+        <w:rPr>
+          <w:rFonts w:ascii="Arial" w:hAnsi="Arial" w:cs="Arial"/>
+          <w:b/>
+          <w:sz w:val="24"/>
+        </w:rPr>
+        <w:t>resultados</w:t>
+      </w:r>
+      <w:r>
+        <w:rPr>
+          <w:rFonts w:ascii="Arial" w:hAnsi="Arial" w:cs="Arial"/>
+          <w:sz w:val="24"/>
+        </w:rPr>
+        <w:t xml:space="preserve"> se comparan solo contra la U-Net original, pero se </w:t>
+      </w:r>
+      <w:r>
+        <w:rPr>
+          <w:rFonts w:ascii="Arial" w:hAnsi="Arial" w:cs="Arial"/>
+          <w:sz w:val="24"/>
+        </w:rPr>
+        <w:t>hizo un entrenamiento añadiendo ruido en las imágenes originales</w:t>
+      </w:r>
+      <w:r>
+        <w:rPr>
+          <w:rFonts w:ascii="Arial" w:hAnsi="Arial" w:cs="Arial"/>
+          <w:sz w:val="24"/>
+        </w:rPr>
+        <w:t>. Se demuestra que en todos los casos el modelo propuesto obtiene los mejores índices.</w:t>
+      </w:r>
+    </w:p>
+    <w:p>
+      <w:pPr>
+        <w:pStyle w:val="Prrafodelista"/>
+        <w:numPr>
+          <w:ilvl w:val="0"/>
+          <w:numId w:val="1"/>
+        </w:numPr>
+        <w:jc w:val="both"/>
+        <w:rPr>
+          <w:b/>
+          <w:i/>
+        </w:rPr>
+      </w:pPr>
+      <w:r>
+        <w:rPr>
+          <w:rFonts w:ascii="Arial" w:hAnsi="Arial" w:cs="Arial"/>
+          <w:sz w:val="24"/>
+        </w:rPr>
+        <w:t xml:space="preserve"> </w:t>
+      </w:r>
+      <w:sdt>
+        <w:sdtPr>
+          <w:rPr>
+            <w:rFonts w:ascii="Arial" w:hAnsi="Arial" w:cs="Arial"/>
+            <w:sz w:val="24"/>
+          </w:rPr>
+          <w:id w:val="-1732222091"/>
+          <w:citation/>
+        </w:sdtPr>
+        <w:sdtContent>
+          <w:r>
+            <w:rPr>
+              <w:rFonts w:ascii="Arial" w:hAnsi="Arial" w:cs="Arial"/>
+              <w:sz w:val="24"/>
+            </w:rPr>
+            <w:fldChar w:fldCharType="begin"/>
+          </w:r>
+          <w:r>
+            <w:rPr>
+              <w:rFonts w:ascii="Arial" w:hAnsi="Arial" w:cs="Arial"/>
+              <w:sz w:val="24"/>
+            </w:rPr>
+            <w:instrText xml:space="preserve"> CITATION Ace19 \l 2058 </w:instrText>
+          </w:r>
+          <w:r>
+            <w:rPr>
+              <w:rFonts w:ascii="Arial" w:hAnsi="Arial" w:cs="Arial"/>
+              <w:sz w:val="24"/>
+            </w:rPr>
+            <w:fldChar w:fldCharType="separate"/>
+          </w:r>
+          <w:r>
+            <w:rPr>
+              <w:rFonts w:ascii="Arial" w:hAnsi="Arial" w:cs="Arial"/>
+              <w:noProof/>
+              <w:sz w:val="24"/>
+            </w:rPr>
+            <w:t>(Acevedo, Alférez, Merino, Puigvi, &amp; Rodellar, 2019)</w:t>
+          </w:r>
+          <w:r>
+            <w:rPr>
+              <w:rFonts w:ascii="Arial" w:hAnsi="Arial" w:cs="Arial"/>
+              <w:sz w:val="24"/>
+            </w:rPr>
+            <w:fldChar w:fldCharType="end"/>
+          </w:r>
+        </w:sdtContent>
+      </w:sdt>
+      <w:r>
+        <w:rPr>
+          <w:rFonts w:ascii="Arial" w:hAnsi="Arial" w:cs="Arial"/>
+          <w:sz w:val="24"/>
+        </w:rPr>
+        <w:t xml:space="preserve"> Se propone utilizar redes neuronales </w:t>
+      </w:r>
+      <w:proofErr w:type="spellStart"/>
+      <w:r>
+        <w:rPr>
+          <w:rFonts w:ascii="Arial" w:hAnsi="Arial" w:cs="Arial"/>
+          <w:sz w:val="24"/>
+        </w:rPr>
+        <w:t>convolucionales</w:t>
+      </w:r>
+      <w:proofErr w:type="spellEnd"/>
+      <w:r>
+        <w:rPr>
+          <w:rFonts w:ascii="Arial" w:hAnsi="Arial" w:cs="Arial"/>
+          <w:sz w:val="24"/>
+        </w:rPr>
+        <w:t xml:space="preserve"> (CNN por sus siglas en inglés) y una máquina de soporte vectorial (SVM) para clasificar los elementos presentes en muestras de sangre. Se usó un </w:t>
+      </w:r>
+      <w:proofErr w:type="spellStart"/>
+      <w:r>
+        <w:rPr>
+          <w:rFonts w:ascii="Arial" w:hAnsi="Arial" w:cs="Arial"/>
+          <w:b/>
+          <w:sz w:val="24"/>
+        </w:rPr>
+        <w:t>dataset</w:t>
+      </w:r>
+      <w:proofErr w:type="spellEnd"/>
+      <w:r>
+        <w:rPr>
+          <w:rFonts w:ascii="Arial" w:hAnsi="Arial" w:cs="Arial"/>
+          <w:sz w:val="24"/>
+        </w:rPr>
+        <w:t xml:space="preserve"> con 17,092 imágenes divididas en ocho clases de células presentes en las muestras de sangre. La </w:t>
+      </w:r>
+      <w:r>
+        <w:rPr>
+          <w:rFonts w:ascii="Arial" w:hAnsi="Arial" w:cs="Arial"/>
+          <w:b/>
+          <w:sz w:val="24"/>
+        </w:rPr>
+        <w:t>metodología</w:t>
+      </w:r>
+      <w:r>
+        <w:rPr>
+          <w:rFonts w:ascii="Arial" w:hAnsi="Arial" w:cs="Arial"/>
+          <w:sz w:val="24"/>
+        </w:rPr>
+        <w:t xml:space="preserve"> consiste en utilizar dos </w:t>
+      </w:r>
+      <w:proofErr w:type="spellStart"/>
+      <w:r>
+        <w:rPr>
+          <w:rFonts w:ascii="Arial" w:hAnsi="Arial" w:cs="Arial"/>
+          <w:sz w:val="24"/>
+        </w:rPr>
+        <w:t>CNNs</w:t>
+      </w:r>
+      <w:proofErr w:type="spellEnd"/>
+      <w:r>
+        <w:rPr>
+          <w:rFonts w:ascii="Arial" w:hAnsi="Arial" w:cs="Arial"/>
+          <w:sz w:val="24"/>
+        </w:rPr>
+        <w:t xml:space="preserve">, la VGG-16 e InceptionV3, para extraer las características y posteriormente se añade una SVM para la clasificación. </w:t>
+      </w:r>
+      <w:r>
+        <w:rPr>
+          <w:rFonts w:ascii="Arial" w:hAnsi="Arial" w:cs="Arial"/>
+          <w:sz w:val="24"/>
+        </w:rPr>
+        <w:t xml:space="preserve">Posteriormente se ajustan los parámetros de las </w:t>
+      </w:r>
+      <w:proofErr w:type="spellStart"/>
+      <w:r>
+        <w:rPr>
+          <w:rFonts w:ascii="Arial" w:hAnsi="Arial" w:cs="Arial"/>
+          <w:sz w:val="24"/>
+        </w:rPr>
+        <w:t>CNNs</w:t>
+      </w:r>
+      <w:proofErr w:type="spellEnd"/>
+      <w:r>
+        <w:rPr>
+          <w:rFonts w:ascii="Arial" w:hAnsi="Arial" w:cs="Arial"/>
+          <w:sz w:val="24"/>
+        </w:rPr>
+        <w:t xml:space="preserve"> para llevar a cabo la clasificación añadiendo una capa </w:t>
+      </w:r>
+      <w:proofErr w:type="spellStart"/>
+      <w:r>
+        <w:rPr>
+          <w:rFonts w:ascii="Arial" w:hAnsi="Arial" w:cs="Arial"/>
+          <w:sz w:val="24"/>
+        </w:rPr>
+        <w:t>Soft</w:t>
+      </w:r>
+      <w:proofErr w:type="spellEnd"/>
+      <w:r>
+        <w:rPr>
+          <w:rFonts w:ascii="Arial" w:hAnsi="Arial" w:cs="Arial"/>
+          <w:sz w:val="24"/>
+        </w:rPr>
+        <w:t xml:space="preserve">-Max de activación. Además se usó aumento de datos para balancear el número de imágenes en cada clase. La métrica de evaluación fue </w:t>
+      </w:r>
+      <w:proofErr w:type="spellStart"/>
+      <w:r>
+        <w:rPr>
+          <w:rFonts w:ascii="Arial" w:hAnsi="Arial" w:cs="Arial"/>
+          <w:i/>
+          <w:sz w:val="24"/>
+        </w:rPr>
+        <w:t>Accuracy</w:t>
+      </w:r>
+      <w:proofErr w:type="spellEnd"/>
+      <w:r>
+        <w:rPr>
+          <w:rFonts w:ascii="Arial" w:hAnsi="Arial" w:cs="Arial"/>
+          <w:sz w:val="24"/>
+        </w:rPr>
+        <w:t xml:space="preserve">, además se muestra la matriz de confusión. Los </w:t>
+      </w:r>
+      <w:r>
+        <w:rPr>
+          <w:rFonts w:ascii="Arial" w:hAnsi="Arial" w:cs="Arial"/>
+          <w:b/>
+          <w:sz w:val="24"/>
+        </w:rPr>
+        <w:t>resultados</w:t>
+      </w:r>
+      <w:r>
+        <w:rPr>
+          <w:rFonts w:ascii="Arial" w:hAnsi="Arial" w:cs="Arial"/>
+          <w:sz w:val="24"/>
+        </w:rPr>
+        <w:t xml:space="preserve"> para el modelo entrenado con el </w:t>
+      </w:r>
+      <w:proofErr w:type="spellStart"/>
+      <w:r>
+        <w:rPr>
+          <w:rFonts w:ascii="Arial" w:hAnsi="Arial" w:cs="Arial"/>
+          <w:sz w:val="24"/>
+        </w:rPr>
+        <w:t>dataset</w:t>
+      </w:r>
+      <w:proofErr w:type="spellEnd"/>
+      <w:r>
+        <w:rPr>
+          <w:rFonts w:ascii="Arial" w:hAnsi="Arial" w:cs="Arial"/>
+          <w:sz w:val="24"/>
+        </w:rPr>
+        <w:t xml:space="preserve"> propio obtiene un </w:t>
+      </w:r>
+      <w:proofErr w:type="spellStart"/>
+      <w:r>
+        <w:rPr>
+          <w:rFonts w:ascii="Arial" w:hAnsi="Arial" w:cs="Arial"/>
+          <w:sz w:val="24"/>
+        </w:rPr>
+        <w:t>accuracy</w:t>
+      </w:r>
+      <w:proofErr w:type="spellEnd"/>
+      <w:r>
+        <w:rPr>
+          <w:rFonts w:ascii="Arial" w:hAnsi="Arial" w:cs="Arial"/>
+          <w:sz w:val="24"/>
+        </w:rPr>
+        <w:t xml:space="preserve"> de 96.2% y 95% para vgg-16 e InceptionV3, respectivamente. Se lograron valores altos del índice promedio sobre todas las clases, además se toman en cuenta más clases de las que normalmente se utilizan en este tipo de problemas.</w:t>
+      </w:r>
+    </w:p>
+    <w:p>
+      <w:pPr>
+        <w:pStyle w:val="Prrafodelista"/>
+        <w:numPr>
+          <w:ilvl w:val="0"/>
+          <w:numId w:val="1"/>
+        </w:numPr>
+        <w:jc w:val="both"/>
+        <w:rPr>
+          <w:b/>
+          <w:i/>
+        </w:rPr>
+      </w:pPr>
+      <w:sdt>
+        <w:sdtPr>
+          <w:rPr>
+            <w:b/>
+            <w:i/>
+          </w:rPr>
+          <w:id w:val="-501270113"/>
+          <w:citation/>
+        </w:sdtPr>
+        <w:sdtContent>
+          <w:r>
+            <w:rPr>
+              <w:b/>
+              <w:i/>
+            </w:rPr>
+            <w:fldChar w:fldCharType="begin"/>
+          </w:r>
+          <w:r>
+            <w:rPr>
+              <w:rFonts w:ascii="Arial" w:hAnsi="Arial" w:cs="Arial"/>
+              <w:sz w:val="24"/>
+            </w:rPr>
+            <w:instrText xml:space="preserve"> CITATION Fan19 \l 2058 </w:instrText>
+          </w:r>
+          <w:r>
+            <w:rPr>
+              <w:b/>
+              <w:i/>
+            </w:rPr>
+            <w:fldChar w:fldCharType="separate"/>
+          </w:r>
+          <w:r>
+            <w:rPr>
+              <w:rFonts w:ascii="Arial" w:hAnsi="Arial" w:cs="Arial"/>
+              <w:noProof/>
+              <w:sz w:val="24"/>
+            </w:rPr>
+            <w:t>(Fan, y otros, 2019)</w:t>
+          </w:r>
+          <w:r>
+            <w:rPr>
+              <w:b/>
+              <w:i/>
+            </w:rPr>
+            <w:fldChar w:fldCharType="end"/>
+          </w:r>
+        </w:sdtContent>
+      </w:sdt>
+      <w:r>
+        <w:rPr>
+          <w:b/>
+          <w:i/>
+        </w:rPr>
+        <w:t xml:space="preserve"> </w:t>
+      </w:r>
+      <w:r>
+        <w:rPr>
+          <w:rFonts w:ascii="Arial" w:hAnsi="Arial" w:cs="Arial"/>
+          <w:sz w:val="24"/>
+        </w:rPr>
+        <w:t xml:space="preserve">Se propone </w:t>
+      </w:r>
+      <w:r>
+        <w:rPr>
+          <w:rFonts w:ascii="Arial" w:hAnsi="Arial" w:cs="Arial"/>
+          <w:sz w:val="24"/>
+        </w:rPr>
+        <w:t>modificar</w:t>
+      </w:r>
+      <w:r>
+        <w:rPr>
+          <w:rFonts w:ascii="Arial" w:hAnsi="Arial" w:cs="Arial"/>
+          <w:sz w:val="24"/>
+        </w:rPr>
+        <w:t xml:space="preserve"> </w:t>
+      </w:r>
+      <w:r>
+        <w:rPr>
+          <w:rFonts w:ascii="Arial" w:hAnsi="Arial" w:cs="Arial"/>
+          <w:sz w:val="24"/>
+        </w:rPr>
+        <w:t xml:space="preserve">una red neuronal </w:t>
+      </w:r>
+      <w:proofErr w:type="spellStart"/>
+      <w:r>
+        <w:rPr>
+          <w:rFonts w:ascii="Arial" w:hAnsi="Arial" w:cs="Arial"/>
+          <w:sz w:val="24"/>
+        </w:rPr>
+        <w:t>convolucional</w:t>
+      </w:r>
+      <w:proofErr w:type="spellEnd"/>
+      <w:r>
+        <w:rPr>
+          <w:rFonts w:ascii="Arial" w:hAnsi="Arial" w:cs="Arial"/>
+          <w:sz w:val="24"/>
+        </w:rPr>
+        <w:t xml:space="preserve"> profunda, basada en la </w:t>
+      </w:r>
+      <w:proofErr w:type="spellStart"/>
+      <w:r>
+        <w:rPr>
+          <w:rFonts w:ascii="Arial" w:hAnsi="Arial" w:cs="Arial"/>
+          <w:sz w:val="24"/>
+        </w:rPr>
+        <w:t>Mask</w:t>
+      </w:r>
+      <w:proofErr w:type="spellEnd"/>
+      <w:r>
+        <w:rPr>
+          <w:rFonts w:ascii="Arial" w:hAnsi="Arial" w:cs="Arial"/>
+          <w:sz w:val="24"/>
+        </w:rPr>
+        <w:t>-RCNN, para localizar las regiones de interés</w:t>
+      </w:r>
+      <w:r>
+        <w:rPr>
+          <w:rFonts w:ascii="Arial" w:hAnsi="Arial" w:cs="Arial"/>
+          <w:sz w:val="24"/>
+        </w:rPr>
+        <w:t xml:space="preserve"> (ROI)</w:t>
+      </w:r>
+      <w:r>
+        <w:rPr>
+          <w:rFonts w:ascii="Arial" w:hAnsi="Arial" w:cs="Arial"/>
+          <w:sz w:val="24"/>
+        </w:rPr>
+        <w:t xml:space="preserve"> en la imagen y solo segmentar dichas regiones en lugar de hacer la segmentación de la imagen completa, se denominó a esta arquitectura </w:t>
+      </w:r>
+      <w:proofErr w:type="spellStart"/>
+      <w:r>
+        <w:rPr>
+          <w:rFonts w:ascii="Arial" w:hAnsi="Arial" w:cs="Arial"/>
+          <w:sz w:val="24"/>
+        </w:rPr>
+        <w:t>LeukocyteMask</w:t>
+      </w:r>
+      <w:proofErr w:type="spellEnd"/>
+      <w:r>
+        <w:rPr>
+          <w:rFonts w:ascii="Arial" w:hAnsi="Arial" w:cs="Arial"/>
+          <w:sz w:val="24"/>
+        </w:rPr>
+        <w:t xml:space="preserve">. Los </w:t>
+      </w:r>
+      <w:proofErr w:type="spellStart"/>
+      <w:r>
+        <w:rPr>
+          <w:rFonts w:ascii="Arial" w:hAnsi="Arial" w:cs="Arial"/>
+          <w:b/>
+          <w:sz w:val="24"/>
+        </w:rPr>
+        <w:t>datasets</w:t>
+      </w:r>
+      <w:proofErr w:type="spellEnd"/>
+      <w:r>
+        <w:rPr>
+          <w:rFonts w:ascii="Arial" w:hAnsi="Arial" w:cs="Arial"/>
+          <w:sz w:val="24"/>
+        </w:rPr>
+        <w:t xml:space="preserve"> utilizados son: </w:t>
+      </w:r>
+      <w:proofErr w:type="spellStart"/>
+      <w:r>
+        <w:rPr>
+          <w:rFonts w:ascii="Arial" w:hAnsi="Arial" w:cs="Arial"/>
+          <w:sz w:val="24"/>
+        </w:rPr>
+        <w:t>dataset</w:t>
+      </w:r>
+      <w:proofErr w:type="spellEnd"/>
+      <w:r>
+        <w:rPr>
+          <w:rFonts w:ascii="Arial" w:hAnsi="Arial" w:cs="Arial"/>
+          <w:sz w:val="24"/>
+        </w:rPr>
+        <w:t xml:space="preserve"> WBC, el cual contiene dos conjuntos con 100 y 300 imágenes respectivamente, BCISC, el cual contiene 268 imágenes, y LISC, el cual contiene 257 imágenes. Como parte de la </w:t>
+      </w:r>
+      <w:r>
+        <w:rPr>
+          <w:rFonts w:ascii="Arial" w:hAnsi="Arial" w:cs="Arial"/>
+          <w:b/>
+          <w:sz w:val="24"/>
+        </w:rPr>
+        <w:t>metodología</w:t>
+      </w:r>
+      <w:r>
+        <w:rPr>
+          <w:rFonts w:ascii="Arial" w:hAnsi="Arial" w:cs="Arial"/>
+          <w:sz w:val="24"/>
+        </w:rPr>
+        <w:t xml:space="preserve"> para la extracción de características se usa una red piramidal de características (FPN por sus siglas en inglés)</w:t>
+      </w:r>
+      <w:r>
+        <w:rPr>
+          <w:rFonts w:ascii="Arial" w:hAnsi="Arial" w:cs="Arial"/>
+          <w:sz w:val="24"/>
+        </w:rPr>
+        <w:t xml:space="preserve"> la cual a su vez está inspirada en la </w:t>
+      </w:r>
+      <w:proofErr w:type="spellStart"/>
+      <w:r>
+        <w:rPr>
+          <w:rFonts w:ascii="Arial" w:hAnsi="Arial" w:cs="Arial"/>
+          <w:sz w:val="24"/>
+        </w:rPr>
+        <w:t>ResNet</w:t>
+      </w:r>
+      <w:proofErr w:type="spellEnd"/>
+      <w:r>
+        <w:rPr>
+          <w:rFonts w:ascii="Arial" w:hAnsi="Arial" w:cs="Arial"/>
+          <w:sz w:val="24"/>
+        </w:rPr>
+        <w:t xml:space="preserve">, posteriormente se usa una modificación de la red de región propuesta (RPN) para localizar las </w:t>
+      </w:r>
+      <w:proofErr w:type="spellStart"/>
+      <w:r>
+        <w:rPr>
+          <w:rFonts w:ascii="Arial" w:hAnsi="Arial" w:cs="Arial"/>
+          <w:sz w:val="24"/>
+        </w:rPr>
+        <w:t>ROIs</w:t>
+      </w:r>
+      <w:proofErr w:type="spellEnd"/>
+      <w:r>
+        <w:rPr>
+          <w:rFonts w:ascii="Arial" w:hAnsi="Arial" w:cs="Arial"/>
+          <w:sz w:val="24"/>
+        </w:rPr>
+        <w:t xml:space="preserve"> como un problema binario, finalmente se usan dos ramas paralelas para realizar la predicción final. </w:t>
+      </w:r>
+      <w:r>
+        <w:rPr>
+          <w:rFonts w:ascii="Arial" w:hAnsi="Arial" w:cs="Arial"/>
+          <w:sz w:val="24"/>
+        </w:rPr>
+        <w:t xml:space="preserve">Las métricas usadas son </w:t>
+      </w:r>
+      <w:proofErr w:type="spellStart"/>
+      <w:r>
+        <w:rPr>
+          <w:rFonts w:ascii="Arial" w:hAnsi="Arial" w:cs="Arial"/>
+          <w:i/>
+          <w:sz w:val="24"/>
+        </w:rPr>
+        <w:t>Presicion</w:t>
+      </w:r>
+      <w:proofErr w:type="spellEnd"/>
+      <w:r>
+        <w:rPr>
+          <w:rFonts w:ascii="Arial" w:hAnsi="Arial" w:cs="Arial"/>
+          <w:i/>
+          <w:sz w:val="24"/>
+        </w:rPr>
+        <w:t xml:space="preserve">, Dice </w:t>
+      </w:r>
+      <w:proofErr w:type="spellStart"/>
+      <w:r>
+        <w:rPr>
+          <w:rFonts w:ascii="Arial" w:hAnsi="Arial" w:cs="Arial"/>
+          <w:i/>
+          <w:sz w:val="24"/>
+        </w:rPr>
+        <w:t>Coefficent</w:t>
+      </w:r>
+      <w:proofErr w:type="spellEnd"/>
+      <w:r>
+        <w:rPr>
+          <w:rFonts w:ascii="Arial" w:hAnsi="Arial" w:cs="Arial"/>
+          <w:i/>
+          <w:sz w:val="24"/>
+        </w:rPr>
+        <w:t xml:space="preserve">, mean </w:t>
+      </w:r>
+      <w:proofErr w:type="spellStart"/>
+      <w:r>
+        <w:rPr>
+          <w:rFonts w:ascii="Arial" w:hAnsi="Arial" w:cs="Arial"/>
+          <w:i/>
+          <w:sz w:val="24"/>
+        </w:rPr>
+        <w:t>Intersection</w:t>
+      </w:r>
+      <w:proofErr w:type="spellEnd"/>
+      <w:r>
+        <w:rPr>
+          <w:rFonts w:ascii="Arial" w:hAnsi="Arial" w:cs="Arial"/>
+          <w:i/>
+          <w:sz w:val="24"/>
+        </w:rPr>
+        <w:t xml:space="preserve"> </w:t>
+      </w:r>
+      <w:proofErr w:type="spellStart"/>
+      <w:r>
+        <w:rPr>
+          <w:rFonts w:ascii="Arial" w:hAnsi="Arial" w:cs="Arial"/>
+          <w:i/>
+          <w:sz w:val="24"/>
+        </w:rPr>
+        <w:t>Over</w:t>
+      </w:r>
+      <w:proofErr w:type="spellEnd"/>
+      <w:r>
+        <w:rPr>
+          <w:rFonts w:ascii="Arial" w:hAnsi="Arial" w:cs="Arial"/>
+          <w:i/>
+          <w:sz w:val="24"/>
+        </w:rPr>
+        <w:t xml:space="preserve"> </w:t>
+      </w:r>
+      <w:proofErr w:type="spellStart"/>
+      <w:r>
+        <w:rPr>
+          <w:rFonts w:ascii="Arial" w:hAnsi="Arial" w:cs="Arial"/>
+          <w:i/>
+          <w:sz w:val="24"/>
+        </w:rPr>
+        <w:t>Union</w:t>
+      </w:r>
+      <w:proofErr w:type="spellEnd"/>
+      <w:r>
+        <w:rPr>
+          <w:rFonts w:ascii="Arial" w:hAnsi="Arial" w:cs="Arial"/>
+          <w:i/>
+          <w:sz w:val="24"/>
+        </w:rPr>
+        <w:t xml:space="preserve">, false positive </w:t>
+      </w:r>
+      <w:proofErr w:type="spellStart"/>
+      <w:r>
+        <w:rPr>
+          <w:rFonts w:ascii="Arial" w:hAnsi="Arial" w:cs="Arial"/>
+          <w:i/>
+          <w:sz w:val="24"/>
+        </w:rPr>
+        <w:t>rate</w:t>
+      </w:r>
+      <w:proofErr w:type="spellEnd"/>
+      <w:r>
+        <w:rPr>
+          <w:rFonts w:ascii="Arial" w:hAnsi="Arial" w:cs="Arial"/>
+          <w:i/>
+          <w:sz w:val="24"/>
+        </w:rPr>
+        <w:t xml:space="preserve">, false </w:t>
+      </w:r>
+      <w:proofErr w:type="spellStart"/>
+      <w:r>
+        <w:rPr>
+          <w:rFonts w:ascii="Arial" w:hAnsi="Arial" w:cs="Arial"/>
+          <w:i/>
+          <w:sz w:val="24"/>
+        </w:rPr>
+        <w:t>negative</w:t>
+      </w:r>
+      <w:proofErr w:type="spellEnd"/>
+      <w:r>
+        <w:rPr>
+          <w:rFonts w:ascii="Arial" w:hAnsi="Arial" w:cs="Arial"/>
+          <w:i/>
+          <w:sz w:val="24"/>
+        </w:rPr>
+        <w:t xml:space="preserve"> </w:t>
+      </w:r>
+      <w:proofErr w:type="spellStart"/>
+      <w:r>
+        <w:rPr>
+          <w:rFonts w:ascii="Arial" w:hAnsi="Arial" w:cs="Arial"/>
+          <w:i/>
+          <w:sz w:val="24"/>
+        </w:rPr>
+        <w:t>rate</w:t>
+      </w:r>
+      <w:proofErr w:type="spellEnd"/>
+      <w:r>
+        <w:rPr>
+          <w:rFonts w:ascii="Arial" w:hAnsi="Arial" w:cs="Arial"/>
+          <w:sz w:val="24"/>
+        </w:rPr>
+        <w:t xml:space="preserve"> y </w:t>
+      </w:r>
+      <w:proofErr w:type="spellStart"/>
+      <w:r>
+        <w:rPr>
+          <w:rFonts w:ascii="Arial" w:hAnsi="Arial" w:cs="Arial"/>
+          <w:i/>
+          <w:sz w:val="24"/>
+        </w:rPr>
+        <w:t>misclassification</w:t>
+      </w:r>
+      <w:proofErr w:type="spellEnd"/>
+      <w:r>
+        <w:rPr>
+          <w:rFonts w:ascii="Arial" w:hAnsi="Arial" w:cs="Arial"/>
+          <w:i/>
+          <w:sz w:val="24"/>
+        </w:rPr>
+        <w:t xml:space="preserve"> error. </w:t>
+      </w:r>
+      <w:r>
+        <w:rPr>
+          <w:rFonts w:ascii="Arial" w:hAnsi="Arial" w:cs="Arial"/>
+          <w:sz w:val="24"/>
+        </w:rPr>
+        <w:t xml:space="preserve">Además se utilizó aumento de datos para hacer más robusto el modelo y validación cruzada de cinco pliegues. En la sección de </w:t>
+      </w:r>
+      <w:r>
+        <w:rPr>
+          <w:rFonts w:ascii="Arial" w:hAnsi="Arial" w:cs="Arial"/>
+          <w:b/>
+          <w:sz w:val="24"/>
+        </w:rPr>
+        <w:t>resultados</w:t>
+      </w:r>
+      <w:r>
+        <w:rPr>
+          <w:rFonts w:ascii="Arial" w:hAnsi="Arial" w:cs="Arial"/>
+          <w:sz w:val="24"/>
+        </w:rPr>
+        <w:t xml:space="preserve"> se compraron contra tres arquitecturas, incluida la U-Net, así como contra tres versiones de la arquitectura propuesta. </w:t>
+      </w:r>
+      <w:proofErr w:type="spellStart"/>
+      <w:r>
+        <w:rPr>
+          <w:rFonts w:ascii="Arial" w:hAnsi="Arial" w:cs="Arial"/>
+          <w:sz w:val="24"/>
+        </w:rPr>
+        <w:t>LeukocyteMask</w:t>
+      </w:r>
+      <w:proofErr w:type="spellEnd"/>
+      <w:r>
+        <w:rPr>
+          <w:rFonts w:ascii="Arial" w:hAnsi="Arial" w:cs="Arial"/>
+          <w:sz w:val="24"/>
+        </w:rPr>
+        <w:t xml:space="preserve">, utilizando deformaciones elásticas en el aumento de datos, obtuvo en su mayoría los mejores índices en los cuatro </w:t>
+      </w:r>
+      <w:proofErr w:type="spellStart"/>
+      <w:r>
+        <w:rPr>
+          <w:rFonts w:ascii="Arial" w:hAnsi="Arial" w:cs="Arial"/>
+          <w:sz w:val="24"/>
+        </w:rPr>
+        <w:t>datasets</w:t>
+      </w:r>
+      <w:proofErr w:type="spellEnd"/>
+      <w:r>
+        <w:rPr>
+          <w:rFonts w:ascii="Arial" w:hAnsi="Arial" w:cs="Arial"/>
+          <w:sz w:val="24"/>
+        </w:rPr>
+        <w:t>.</w:t>
+      </w:r>
+    </w:p>
+    <w:p>
+      <w:pPr>
+        <w:pStyle w:val="Prrafodelista"/>
+        <w:numPr>
+          <w:ilvl w:val="0"/>
+          <w:numId w:val="1"/>
+        </w:numPr>
+        <w:jc w:val="both"/>
+        <w:rPr>
+          <w:b/>
+          <w:i/>
+        </w:rPr>
+      </w:pPr>
+      <w:sdt>
+        <w:sdtPr>
+          <w:rPr>
+            <w:b/>
+            <w:i/>
+          </w:rPr>
+          <w:id w:val="1128508842"/>
+          <w:citation/>
+        </w:sdtPr>
+        <w:sdtContent>
+          <w:r>
+            <w:rPr>
+              <w:b/>
+              <w:i/>
+            </w:rPr>
+            <w:fldChar w:fldCharType="begin"/>
+          </w:r>
+          <w:r>
+            <w:rPr>
+              <w:rFonts w:ascii="Arial" w:hAnsi="Arial" w:cs="Arial"/>
+              <w:sz w:val="24"/>
+            </w:rPr>
+            <w:instrText xml:space="preserve"> CITATION Zho19 \l 2058 </w:instrText>
+          </w:r>
+          <w:r>
+            <w:rPr>
+              <w:b/>
+              <w:i/>
+            </w:rPr>
+            <w:fldChar w:fldCharType="separate"/>
+          </w:r>
+          <w:r>
+            <w:rPr>
+              <w:rFonts w:ascii="Arial" w:hAnsi="Arial" w:cs="Arial"/>
+              <w:noProof/>
+              <w:sz w:val="24"/>
+            </w:rPr>
+            <w:t>(Zhou, Wang, Li, &amp; Zhang, 2019)</w:t>
+          </w:r>
+          <w:r>
+            <w:rPr>
+              <w:b/>
+              <w:i/>
+            </w:rPr>
+            <w:fldChar w:fldCharType="end"/>
+          </w:r>
+        </w:sdtContent>
+      </w:sdt>
+      <w:r>
+        <w:rPr>
+          <w:b/>
+          <w:i/>
+        </w:rPr>
+        <w:t xml:space="preserve"> </w:t>
+      </w:r>
+      <w:r>
+        <w:rPr>
+          <w:rFonts w:ascii="Arial" w:hAnsi="Arial" w:cs="Arial"/>
+          <w:sz w:val="24"/>
+        </w:rPr>
+        <w:t xml:space="preserve">Se propone un método denominado umbral de histograma adaptativo </w:t>
+      </w:r>
+      <w:r>
+        <w:rPr>
+          <w:rFonts w:ascii="Arial" w:hAnsi="Arial" w:cs="Arial"/>
+          <w:sz w:val="24"/>
+        </w:rPr>
+        <w:t xml:space="preserve">(AHT por sus siglas en inglés) el cual primero segmenta el núcleo de la región de interés (ROI), posteriormente localiza el citoplasma para obtener la segmentación final. Se usa un </w:t>
+      </w:r>
+      <w:proofErr w:type="spellStart"/>
+      <w:r>
+        <w:rPr>
+          <w:rFonts w:ascii="Arial" w:hAnsi="Arial" w:cs="Arial"/>
+          <w:b/>
+          <w:sz w:val="24"/>
+        </w:rPr>
+        <w:t>dataset</w:t>
+      </w:r>
+      <w:proofErr w:type="spellEnd"/>
+      <w:r>
+        <w:rPr>
+          <w:rFonts w:ascii="Arial" w:hAnsi="Arial" w:cs="Arial"/>
+          <w:sz w:val="24"/>
+        </w:rPr>
+        <w:t xml:space="preserve"> con 60 imágenes con tinción estándar. En la </w:t>
+      </w:r>
+      <w:r>
+        <w:rPr>
+          <w:rFonts w:ascii="Arial" w:hAnsi="Arial" w:cs="Arial"/>
+          <w:b/>
+          <w:sz w:val="24"/>
+        </w:rPr>
+        <w:t>metodología</w:t>
+      </w:r>
+      <w:r>
+        <w:rPr>
+          <w:rFonts w:ascii="Arial" w:hAnsi="Arial" w:cs="Arial"/>
+          <w:sz w:val="24"/>
+        </w:rPr>
+        <w:t xml:space="preserve"> se dan los detalles acerca de la combinación del espacio de color HSI y canales RGB, así como el criterio de actualización de los pesos de cada componente, para lograr segmentar los núcleos. Para segmentar el citoplasma se usa </w:t>
+      </w:r>
+      <w:r>
+        <w:rPr>
+          <w:rFonts w:ascii="Arial" w:hAnsi="Arial" w:cs="Arial"/>
+          <w:i/>
+          <w:sz w:val="24"/>
+        </w:rPr>
+        <w:t xml:space="preserve">median </w:t>
+      </w:r>
+      <w:proofErr w:type="spellStart"/>
+      <w:r>
+        <w:rPr>
+          <w:rFonts w:ascii="Arial" w:hAnsi="Arial" w:cs="Arial"/>
+          <w:i/>
+          <w:sz w:val="24"/>
+        </w:rPr>
+        <w:t>filter</w:t>
+      </w:r>
+      <w:proofErr w:type="spellEnd"/>
+      <w:r>
+        <w:rPr>
+          <w:rFonts w:ascii="Arial" w:hAnsi="Arial" w:cs="Arial"/>
+          <w:sz w:val="24"/>
+        </w:rPr>
+        <w:t xml:space="preserve"> en escala de grises y se dan detalles de la actualización de umbrales. Las métricas usadas son </w:t>
+      </w:r>
+      <w:proofErr w:type="spellStart"/>
+      <w:r>
+        <w:rPr>
+          <w:rFonts w:ascii="Arial" w:hAnsi="Arial" w:cs="Arial"/>
+          <w:i/>
+          <w:sz w:val="24"/>
+        </w:rPr>
+        <w:t>Misclassification</w:t>
+      </w:r>
+      <w:proofErr w:type="spellEnd"/>
+      <w:r>
+        <w:rPr>
+          <w:rFonts w:ascii="Arial" w:hAnsi="Arial" w:cs="Arial"/>
+          <w:i/>
+          <w:sz w:val="24"/>
+        </w:rPr>
+        <w:t xml:space="preserve"> Error (ME), false positive </w:t>
+      </w:r>
+      <w:proofErr w:type="spellStart"/>
+      <w:r>
+        <w:rPr>
+          <w:rFonts w:ascii="Arial" w:hAnsi="Arial" w:cs="Arial"/>
+          <w:i/>
+          <w:sz w:val="24"/>
+        </w:rPr>
+        <w:t>rate</w:t>
+      </w:r>
+      <w:proofErr w:type="spellEnd"/>
+      <w:r>
+        <w:rPr>
+          <w:rFonts w:ascii="Arial" w:hAnsi="Arial" w:cs="Arial"/>
+          <w:i/>
+          <w:sz w:val="24"/>
+        </w:rPr>
+        <w:t xml:space="preserve"> (FPR), false </w:t>
+      </w:r>
+      <w:proofErr w:type="spellStart"/>
+      <w:r>
+        <w:rPr>
+          <w:rFonts w:ascii="Arial" w:hAnsi="Arial" w:cs="Arial"/>
+          <w:i/>
+          <w:sz w:val="24"/>
+        </w:rPr>
+        <w:t>negative</w:t>
+      </w:r>
+      <w:proofErr w:type="spellEnd"/>
+      <w:r>
+        <w:rPr>
+          <w:rFonts w:ascii="Arial" w:hAnsi="Arial" w:cs="Arial"/>
+          <w:i/>
+          <w:sz w:val="24"/>
+        </w:rPr>
+        <w:t xml:space="preserve"> </w:t>
+      </w:r>
+      <w:proofErr w:type="spellStart"/>
+      <w:r>
+        <w:rPr>
+          <w:rFonts w:ascii="Arial" w:hAnsi="Arial" w:cs="Arial"/>
+          <w:i/>
+          <w:sz w:val="24"/>
+        </w:rPr>
+        <w:t>rate</w:t>
+      </w:r>
+      <w:proofErr w:type="spellEnd"/>
+      <w:r>
+        <w:rPr>
+          <w:rFonts w:ascii="Arial" w:hAnsi="Arial" w:cs="Arial"/>
+          <w:i/>
+          <w:sz w:val="24"/>
+        </w:rPr>
+        <w:t xml:space="preserve"> (FNR) </w:t>
+      </w:r>
+      <w:r>
+        <w:rPr>
+          <w:rFonts w:ascii="Arial" w:hAnsi="Arial" w:cs="Arial"/>
+          <w:sz w:val="24"/>
+        </w:rPr>
+        <w:t xml:space="preserve">y </w:t>
+      </w:r>
+      <w:r>
+        <w:rPr>
+          <w:rFonts w:ascii="Arial" w:hAnsi="Arial" w:cs="Arial"/>
+          <w:i/>
+          <w:sz w:val="24"/>
+        </w:rPr>
+        <w:t xml:space="preserve">kappa </w:t>
+      </w:r>
+      <w:proofErr w:type="spellStart"/>
+      <w:r>
+        <w:rPr>
+          <w:rFonts w:ascii="Arial" w:hAnsi="Arial" w:cs="Arial"/>
+          <w:i/>
+          <w:sz w:val="24"/>
+        </w:rPr>
+        <w:t>index</w:t>
+      </w:r>
+      <w:proofErr w:type="spellEnd"/>
+      <w:r>
+        <w:rPr>
+          <w:rFonts w:ascii="Arial" w:hAnsi="Arial" w:cs="Arial"/>
+          <w:i/>
+          <w:sz w:val="24"/>
+        </w:rPr>
+        <w:t xml:space="preserve"> (KI).</w:t>
+      </w:r>
+      <w:r>
+        <w:rPr>
+          <w:rFonts w:ascii="Arial" w:hAnsi="Arial" w:cs="Arial"/>
+          <w:sz w:val="24"/>
+        </w:rPr>
+        <w:t xml:space="preserve"> Se compara contra otros dos algoritmos en la sección de </w:t>
+      </w:r>
+      <w:r>
+        <w:rPr>
+          <w:rFonts w:ascii="Arial" w:hAnsi="Arial" w:cs="Arial"/>
+          <w:b/>
+          <w:sz w:val="24"/>
+        </w:rPr>
+        <w:t xml:space="preserve">resultados, </w:t>
+      </w:r>
+      <w:r>
+        <w:rPr>
+          <w:rFonts w:ascii="Arial" w:hAnsi="Arial" w:cs="Arial"/>
+          <w:sz w:val="24"/>
+        </w:rPr>
+        <w:t xml:space="preserve">obteniendo 0.048, 0.051, 0.038 y 0.944 para ME, FPR, FNR y KI respectivamente. Estos valores fueron los mejores evaluando la segmentación total, también se midieron las métricas para evaluar la segmentación del núcleo y el método propuesto obtuvo los mejores resultados (excepto en FPR) comparando con los </w:t>
+      </w:r>
+      <w:r>
+        <w:rPr>
+          <w:rFonts w:ascii="Arial" w:hAnsi="Arial" w:cs="Arial"/>
+          <w:sz w:val="24"/>
+        </w:rPr>
+        <w:t>otros dos métodos.</w:t>
+      </w:r>
+    </w:p>
+    <w:p>
+      <w:pPr>
+        <w:pStyle w:val="Prrafodelista"/>
+        <w:numPr>
+          <w:ilvl w:val="0"/>
+          <w:numId w:val="1"/>
+        </w:numPr>
+        <w:jc w:val="both"/>
+        <w:rPr>
+          <w:b/>
+          <w:i/>
+        </w:rPr>
+      </w:pPr>
+      <w:sdt>
+        <w:sdtPr>
+          <w:rPr>
+            <w:b/>
+            <w:i/>
+          </w:rPr>
+          <w:id w:val="-1830442371"/>
+          <w:citation/>
+        </w:sdtPr>
+        <w:sdtContent>
+          <w:r>
+            <w:rPr>
+              <w:b/>
+              <w:i/>
+            </w:rPr>
+            <w:fldChar w:fldCharType="begin"/>
+          </w:r>
+          <w:r>
+            <w:rPr>
+              <w:b/>
+              <w:i/>
+            </w:rPr>
+            <w:instrText xml:space="preserve"> CITATION Sen19 \l 2058 </w:instrText>
+          </w:r>
+          <w:r>
+            <w:rPr>
+              <w:b/>
+              <w:i/>
+            </w:rPr>
+            <w:fldChar w:fldCharType="separate"/>
+          </w:r>
+          <w:r>
+            <w:rPr>
+              <w:noProof/>
+            </w:rPr>
+            <w:t>(Sengür, Akbulut, Budak, &amp; Cömer, 2019)</w:t>
+          </w:r>
+          <w:r>
+            <w:rPr>
+              <w:b/>
+              <w:i/>
+            </w:rPr>
+            <w:fldChar w:fldCharType="end"/>
+          </w:r>
+        </w:sdtContent>
+      </w:sdt>
+      <w:r>
+        <w:rPr>
+          <w:b/>
+          <w:i/>
+        </w:rPr>
+        <w:t xml:space="preserve"> </w:t>
+      </w:r>
+      <w:r>
+        <w:rPr>
+          <w:rFonts w:ascii="Arial" w:hAnsi="Arial" w:cs="Arial"/>
+          <w:sz w:val="24"/>
+        </w:rPr>
+        <w:t xml:space="preserve">Se propone </w:t>
+      </w:r>
+      <w:r>
+        <w:rPr>
+          <w:rFonts w:ascii="Arial" w:hAnsi="Arial" w:cs="Arial"/>
+          <w:sz w:val="24"/>
+        </w:rPr>
+        <w:t xml:space="preserve">para un algoritmo obtener la clasificación de células blancas en muestras de sangre. Los </w:t>
+      </w:r>
+      <w:proofErr w:type="spellStart"/>
+      <w:r>
+        <w:rPr>
+          <w:rFonts w:ascii="Arial" w:hAnsi="Arial" w:cs="Arial"/>
+          <w:b/>
+          <w:sz w:val="24"/>
+        </w:rPr>
+        <w:t>datasets</w:t>
+      </w:r>
+      <w:proofErr w:type="spellEnd"/>
+      <w:r>
+        <w:rPr>
+          <w:rFonts w:ascii="Arial" w:hAnsi="Arial" w:cs="Arial"/>
+          <w:sz w:val="24"/>
+        </w:rPr>
+        <w:t xml:space="preserve"> utilizados se obtuvieron del </w:t>
+      </w:r>
+      <w:proofErr w:type="spellStart"/>
+      <w:r>
+        <w:rPr>
+          <w:rFonts w:ascii="Arial" w:hAnsi="Arial" w:cs="Arial"/>
+          <w:sz w:val="24"/>
+        </w:rPr>
+        <w:t>citio</w:t>
+      </w:r>
+      <w:proofErr w:type="spellEnd"/>
+      <w:r>
+        <w:rPr>
+          <w:rFonts w:ascii="Arial" w:hAnsi="Arial" w:cs="Arial"/>
+          <w:sz w:val="24"/>
+        </w:rPr>
+        <w:t xml:space="preserve"> web </w:t>
+      </w:r>
+      <w:proofErr w:type="spellStart"/>
+      <w:r>
+        <w:rPr>
+          <w:rFonts w:ascii="Arial" w:hAnsi="Arial" w:cs="Arial"/>
+          <w:sz w:val="24"/>
+        </w:rPr>
+        <w:t>Kaggle</w:t>
+      </w:r>
+      <w:proofErr w:type="spellEnd"/>
+      <w:r>
+        <w:rPr>
+          <w:rFonts w:ascii="Arial" w:hAnsi="Arial" w:cs="Arial"/>
+          <w:sz w:val="24"/>
+        </w:rPr>
+        <w:t xml:space="preserve">, el primero contiene 410 imágenes y el segundo contiene 12,500 imágenes, en las últimas se usó aumento de datos.  La </w:t>
+      </w:r>
+      <w:r>
+        <w:rPr>
+          <w:rFonts w:ascii="Arial" w:hAnsi="Arial" w:cs="Arial"/>
+          <w:b/>
+          <w:sz w:val="24"/>
+        </w:rPr>
+        <w:t>metodología</w:t>
+      </w:r>
+      <w:r>
+        <w:rPr>
+          <w:rFonts w:ascii="Arial" w:hAnsi="Arial" w:cs="Arial"/>
+          <w:sz w:val="24"/>
+        </w:rPr>
+        <w:t xml:space="preserve"> consiste en </w:t>
+      </w:r>
+      <w:r>
+        <w:rPr>
+          <w:rFonts w:ascii="Arial" w:hAnsi="Arial" w:cs="Arial"/>
+          <w:sz w:val="24"/>
+        </w:rPr>
+        <w:t xml:space="preserve">una combinación de </w:t>
+      </w:r>
+      <w:proofErr w:type="spellStart"/>
+      <w:r>
+        <w:rPr>
+          <w:rFonts w:ascii="Arial" w:hAnsi="Arial" w:cs="Arial"/>
+          <w:sz w:val="24"/>
+        </w:rPr>
+        <w:t>preprocesamiento</w:t>
+      </w:r>
+      <w:proofErr w:type="spellEnd"/>
+      <w:r>
+        <w:rPr>
+          <w:rFonts w:ascii="Arial" w:hAnsi="Arial" w:cs="Arial"/>
+          <w:sz w:val="24"/>
+        </w:rPr>
+        <w:t xml:space="preserve">, obtención de características con una técnica de Deep </w:t>
+      </w:r>
+      <w:proofErr w:type="spellStart"/>
+      <w:r>
+        <w:rPr>
+          <w:rFonts w:ascii="Arial" w:hAnsi="Arial" w:cs="Arial"/>
+          <w:sz w:val="24"/>
+        </w:rPr>
+        <w:t>Learning</w:t>
+      </w:r>
+      <w:proofErr w:type="spellEnd"/>
+      <w:r>
+        <w:rPr>
+          <w:rFonts w:ascii="Arial" w:hAnsi="Arial" w:cs="Arial"/>
+          <w:sz w:val="24"/>
+        </w:rPr>
+        <w:t xml:space="preserve"> y un algoritmo basado en la forma, análisis de componentes principales (PCA) y una red neuronal recurrente</w:t>
+      </w:r>
+      <w:r>
+        <w:rPr>
+          <w:rFonts w:ascii="Arial" w:hAnsi="Arial" w:cs="Arial"/>
+          <w:sz w:val="24"/>
+        </w:rPr>
+        <w:t xml:space="preserve">. Se utilizó la métrica </w:t>
+      </w:r>
+      <w:proofErr w:type="spellStart"/>
+      <w:r>
+        <w:rPr>
+          <w:rFonts w:ascii="Arial" w:hAnsi="Arial" w:cs="Arial"/>
+          <w:i/>
+          <w:sz w:val="24"/>
+        </w:rPr>
+        <w:t>Accuracy</w:t>
+      </w:r>
+      <w:proofErr w:type="spellEnd"/>
+      <w:r>
+        <w:rPr>
+          <w:rFonts w:ascii="Arial" w:hAnsi="Arial" w:cs="Arial"/>
+          <w:sz w:val="24"/>
+        </w:rPr>
+        <w:t xml:space="preserve"> para evaluar las clasificaciones. En la sección de </w:t>
+      </w:r>
+      <w:r>
+        <w:rPr>
+          <w:rFonts w:ascii="Arial" w:hAnsi="Arial" w:cs="Arial"/>
+          <w:b/>
+          <w:sz w:val="24"/>
+        </w:rPr>
+        <w:t>resultados</w:t>
+      </w:r>
+      <w:r>
+        <w:rPr>
+          <w:rFonts w:ascii="Arial" w:hAnsi="Arial" w:cs="Arial"/>
+          <w:sz w:val="24"/>
+        </w:rPr>
+        <w:t xml:space="preserve"> se obtiene un 85.7% de </w:t>
+      </w:r>
+      <w:proofErr w:type="spellStart"/>
+      <w:r>
+        <w:rPr>
+          <w:rFonts w:ascii="Arial" w:hAnsi="Arial" w:cs="Arial"/>
+          <w:sz w:val="24"/>
+        </w:rPr>
+        <w:t>accuracy</w:t>
+      </w:r>
+      <w:proofErr w:type="spellEnd"/>
+      <w:r>
+        <w:rPr>
+          <w:rFonts w:ascii="Arial" w:hAnsi="Arial" w:cs="Arial"/>
+          <w:sz w:val="24"/>
+        </w:rPr>
+        <w:t>, también se reporta la matriz de confusión donde se explica el rendimiento de clasificación de cada clase.</w:t>
+      </w:r>
+    </w:p>
+    <w:p>
+      <w:pPr>
+        <w:pStyle w:val="Prrafodelista"/>
+        <w:numPr>
+          <w:ilvl w:val="0"/>
+          <w:numId w:val="1"/>
+        </w:numPr>
+        <w:jc w:val="both"/>
+        <w:rPr>
+          <w:b/>
+          <w:i/>
+        </w:rPr>
+      </w:pPr>
+      <w:sdt>
+        <w:sdtPr>
+          <w:rPr>
+            <w:b/>
+            <w:i/>
+          </w:rPr>
+          <w:id w:val="1181465977"/>
+          <w:citation/>
+        </w:sdtPr>
+        <w:sdtContent>
+          <w:r>
+            <w:rPr>
+              <w:b/>
+              <w:i/>
+            </w:rPr>
+            <w:fldChar w:fldCharType="begin"/>
+          </w:r>
+          <w:r>
+            <w:rPr>
+              <w:rFonts w:ascii="Arial" w:hAnsi="Arial" w:cs="Arial"/>
+              <w:sz w:val="24"/>
+            </w:rPr>
+            <w:instrText xml:space="preserve"> CITATION AlD19 \l 2058 </w:instrText>
+          </w:r>
+          <w:r>
+            <w:rPr>
+              <w:b/>
+              <w:i/>
+            </w:rPr>
+            <w:fldChar w:fldCharType="separate"/>
+          </w:r>
+          <w:r>
+            <w:rPr>
+              <w:rFonts w:ascii="Arial" w:hAnsi="Arial" w:cs="Arial"/>
+              <w:noProof/>
+              <w:sz w:val="24"/>
+            </w:rPr>
+            <w:t>(Al-Dulaimi, Al-Saabawi, &amp; Resen, 2019)</w:t>
+          </w:r>
+          <w:r>
+            <w:rPr>
+              <w:b/>
+              <w:i/>
+            </w:rPr>
+            <w:fldChar w:fldCharType="end"/>
+          </w:r>
+        </w:sdtContent>
+      </w:sdt>
+      <w:r>
+        <w:rPr>
+          <w:b/>
+          <w:i/>
+        </w:rPr>
+        <w:t xml:space="preserve"> </w:t>
+      </w:r>
+      <w:r>
+        <w:rPr>
+          <w:rFonts w:ascii="Arial" w:hAnsi="Arial" w:cs="Arial"/>
+          <w:sz w:val="24"/>
+        </w:rPr>
+        <w:t xml:space="preserve">Se propone </w:t>
+      </w:r>
+      <w:r>
+        <w:rPr>
+          <w:rFonts w:ascii="Arial" w:hAnsi="Arial" w:cs="Arial"/>
+          <w:sz w:val="24"/>
+        </w:rPr>
+        <w:t xml:space="preserve">un método no supervisado al utilizar un algoritmo basado en la distribución de color y texturas, así como un crecimiento adaptativo de región, para contar y segmentar células blancas en muestras de </w:t>
+      </w:r>
+      <w:proofErr w:type="spellStart"/>
+      <w:r>
+        <w:rPr>
+          <w:rFonts w:ascii="Arial" w:hAnsi="Arial" w:cs="Arial"/>
+          <w:sz w:val="24"/>
+        </w:rPr>
+        <w:t>sangre.Se</w:t>
+      </w:r>
+      <w:proofErr w:type="spellEnd"/>
+      <w:r>
+        <w:rPr>
+          <w:rFonts w:ascii="Arial" w:hAnsi="Arial" w:cs="Arial"/>
+          <w:sz w:val="24"/>
+        </w:rPr>
+        <w:t xml:space="preserve"> propone mezclar los siguientes </w:t>
+      </w:r>
+      <w:proofErr w:type="spellStart"/>
+      <w:r>
+        <w:rPr>
+          <w:rFonts w:ascii="Arial" w:hAnsi="Arial" w:cs="Arial"/>
+          <w:b/>
+          <w:sz w:val="24"/>
+        </w:rPr>
+        <w:t>datasets</w:t>
+      </w:r>
+      <w:proofErr w:type="spellEnd"/>
+      <w:r>
+        <w:rPr>
+          <w:rFonts w:ascii="Arial" w:hAnsi="Arial" w:cs="Arial"/>
+          <w:sz w:val="24"/>
+        </w:rPr>
+        <w:t xml:space="preserve">: </w:t>
+      </w:r>
+      <w:proofErr w:type="spellStart"/>
+      <w:r>
+        <w:rPr>
+          <w:rFonts w:ascii="Arial" w:hAnsi="Arial" w:cs="Arial"/>
+          <w:sz w:val="24"/>
+        </w:rPr>
+        <w:t>Cellavision</w:t>
+      </w:r>
+      <w:proofErr w:type="spellEnd"/>
+      <w:r>
+        <w:rPr>
+          <w:rFonts w:ascii="Arial" w:hAnsi="Arial" w:cs="Arial"/>
+          <w:sz w:val="24"/>
+        </w:rPr>
+        <w:t xml:space="preserve"> </w:t>
+      </w:r>
+      <w:proofErr w:type="spellStart"/>
+      <w:r>
+        <w:rPr>
+          <w:rFonts w:ascii="Arial" w:hAnsi="Arial" w:cs="Arial"/>
+          <w:sz w:val="24"/>
+        </w:rPr>
+        <w:t>dataset</w:t>
+      </w:r>
+      <w:proofErr w:type="spellEnd"/>
+      <w:r>
+        <w:rPr>
+          <w:rFonts w:ascii="Arial" w:hAnsi="Arial" w:cs="Arial"/>
+          <w:sz w:val="24"/>
+        </w:rPr>
+        <w:t xml:space="preserve">, del cual se usaron 90 imágenes, ALL-IDB, del cual se usaron 50 imágenes, y </w:t>
+      </w:r>
+      <w:proofErr w:type="spellStart"/>
+      <w:r>
+        <w:rPr>
+          <w:rFonts w:ascii="Arial" w:hAnsi="Arial" w:cs="Arial"/>
+          <w:i/>
+          <w:sz w:val="24"/>
+        </w:rPr>
+        <w:t>the</w:t>
+      </w:r>
+      <w:proofErr w:type="spellEnd"/>
+      <w:r>
+        <w:rPr>
+          <w:rFonts w:ascii="Arial" w:hAnsi="Arial" w:cs="Arial"/>
+          <w:i/>
+          <w:sz w:val="24"/>
+        </w:rPr>
+        <w:t xml:space="preserve"> </w:t>
+      </w:r>
+      <w:proofErr w:type="spellStart"/>
+      <w:r>
+        <w:rPr>
+          <w:rFonts w:ascii="Arial" w:hAnsi="Arial" w:cs="Arial"/>
+          <w:i/>
+          <w:sz w:val="24"/>
+        </w:rPr>
+        <w:t>Wadsworth</w:t>
+      </w:r>
+      <w:proofErr w:type="spellEnd"/>
+      <w:r>
+        <w:rPr>
+          <w:rFonts w:ascii="Arial" w:hAnsi="Arial" w:cs="Arial"/>
+          <w:i/>
+          <w:sz w:val="24"/>
+        </w:rPr>
+        <w:t xml:space="preserve"> Centre </w:t>
+      </w:r>
+      <w:proofErr w:type="spellStart"/>
+      <w:r>
+        <w:rPr>
+          <w:rFonts w:ascii="Arial" w:hAnsi="Arial" w:cs="Arial"/>
+          <w:i/>
+          <w:sz w:val="24"/>
+        </w:rPr>
+        <w:t>database</w:t>
+      </w:r>
+      <w:proofErr w:type="spellEnd"/>
+      <w:r>
+        <w:rPr>
+          <w:rFonts w:ascii="Arial" w:hAnsi="Arial" w:cs="Arial"/>
+          <w:sz w:val="24"/>
+        </w:rPr>
+        <w:t xml:space="preserve">, del cual se usaron 60 imágenes. Como parte de la </w:t>
+      </w:r>
+      <w:r>
+        <w:rPr>
+          <w:rFonts w:ascii="Arial" w:hAnsi="Arial" w:cs="Arial"/>
+          <w:b/>
+          <w:sz w:val="24"/>
+        </w:rPr>
+        <w:t>metodología</w:t>
+      </w:r>
+      <w:r>
+        <w:rPr>
+          <w:rFonts w:ascii="Arial" w:hAnsi="Arial" w:cs="Arial"/>
+          <w:sz w:val="24"/>
+        </w:rPr>
+        <w:t xml:space="preserve"> se usa el algoritmo JSEG para </w:t>
+      </w:r>
+      <w:proofErr w:type="spellStart"/>
+      <w:r>
+        <w:rPr>
+          <w:rFonts w:ascii="Arial" w:hAnsi="Arial" w:cs="Arial"/>
+          <w:sz w:val="24"/>
+        </w:rPr>
+        <w:t>cuantizar</w:t>
+      </w:r>
+      <w:proofErr w:type="spellEnd"/>
+      <w:r>
+        <w:rPr>
+          <w:rFonts w:ascii="Arial" w:hAnsi="Arial" w:cs="Arial"/>
+          <w:sz w:val="24"/>
+        </w:rPr>
+        <w:t xml:space="preserve"> los colores presentes en cada imagen, posteriormente se mapea la imagen a un espacio de clases (donde cada clase es un color distinto de la etapa anterior), finalmente se utiliza el algoritmo </w:t>
+      </w:r>
+      <w:proofErr w:type="spellStart"/>
+      <w:r>
+        <w:rPr>
+          <w:rFonts w:ascii="Arial" w:hAnsi="Arial" w:cs="Arial"/>
+          <w:i/>
+          <w:sz w:val="24"/>
+        </w:rPr>
+        <w:t>Fuzzy</w:t>
+      </w:r>
+      <w:proofErr w:type="spellEnd"/>
+      <w:r>
+        <w:rPr>
+          <w:rFonts w:ascii="Arial" w:hAnsi="Arial" w:cs="Arial"/>
+          <w:i/>
+          <w:sz w:val="24"/>
+        </w:rPr>
+        <w:t xml:space="preserve"> C Mean</w:t>
+      </w:r>
+      <w:r>
+        <w:rPr>
+          <w:rFonts w:ascii="Arial" w:hAnsi="Arial" w:cs="Arial"/>
+          <w:sz w:val="24"/>
+        </w:rPr>
+        <w:t xml:space="preserve"> para realizar la segmentación, acorde a los </w:t>
+      </w:r>
+      <w:proofErr w:type="spellStart"/>
+      <w:r>
+        <w:rPr>
+          <w:rFonts w:ascii="Arial" w:hAnsi="Arial" w:cs="Arial"/>
+          <w:sz w:val="24"/>
+        </w:rPr>
+        <w:t>pixels</w:t>
+      </w:r>
+      <w:proofErr w:type="spellEnd"/>
+      <w:r>
+        <w:rPr>
+          <w:rFonts w:ascii="Arial" w:hAnsi="Arial" w:cs="Arial"/>
+          <w:sz w:val="24"/>
+        </w:rPr>
+        <w:t xml:space="preserve"> cercanos a la semilla, y el conteo de células. Las métricas usadas para evaluar al modelo son </w:t>
+      </w:r>
+      <w:proofErr w:type="spellStart"/>
+      <w:r>
+        <w:rPr>
+          <w:rFonts w:ascii="Arial" w:hAnsi="Arial" w:cs="Arial"/>
+          <w:i/>
+          <w:sz w:val="24"/>
+        </w:rPr>
+        <w:t>Jaccard</w:t>
+      </w:r>
+      <w:proofErr w:type="spellEnd"/>
+      <w:r>
+        <w:rPr>
+          <w:rFonts w:ascii="Arial" w:hAnsi="Arial" w:cs="Arial"/>
+          <w:i/>
+          <w:sz w:val="24"/>
+        </w:rPr>
+        <w:t xml:space="preserve"> </w:t>
+      </w:r>
+      <w:proofErr w:type="spellStart"/>
+      <w:r>
+        <w:rPr>
+          <w:rFonts w:ascii="Arial" w:hAnsi="Arial" w:cs="Arial"/>
+          <w:i/>
+          <w:sz w:val="24"/>
+        </w:rPr>
+        <w:t>Distance</w:t>
+      </w:r>
+      <w:proofErr w:type="spellEnd"/>
+      <w:r>
+        <w:rPr>
+          <w:rFonts w:ascii="Arial" w:hAnsi="Arial" w:cs="Arial"/>
+          <w:i/>
+          <w:sz w:val="24"/>
+        </w:rPr>
+        <w:t xml:space="preserve"> error, Rand </w:t>
+      </w:r>
+      <w:proofErr w:type="spellStart"/>
+      <w:r>
+        <w:rPr>
+          <w:rFonts w:ascii="Arial" w:hAnsi="Arial" w:cs="Arial"/>
+          <w:i/>
+          <w:sz w:val="24"/>
+        </w:rPr>
+        <w:t>Index</w:t>
+      </w:r>
+      <w:proofErr w:type="spellEnd"/>
+      <w:r>
+        <w:rPr>
+          <w:rFonts w:ascii="Arial" w:hAnsi="Arial" w:cs="Arial"/>
+          <w:i/>
+          <w:sz w:val="24"/>
+        </w:rPr>
+        <w:t xml:space="preserve">, </w:t>
+      </w:r>
+      <w:proofErr w:type="spellStart"/>
+      <w:r>
+        <w:rPr>
+          <w:rFonts w:ascii="Arial" w:hAnsi="Arial" w:cs="Arial"/>
+          <w:i/>
+          <w:sz w:val="24"/>
+        </w:rPr>
+        <w:t>Boundary</w:t>
+      </w:r>
+      <w:proofErr w:type="spellEnd"/>
+      <w:r>
+        <w:rPr>
+          <w:rFonts w:ascii="Arial" w:hAnsi="Arial" w:cs="Arial"/>
+          <w:i/>
+          <w:sz w:val="24"/>
+        </w:rPr>
+        <w:t xml:space="preserve"> </w:t>
+      </w:r>
+      <w:proofErr w:type="spellStart"/>
+      <w:r>
+        <w:rPr>
+          <w:rFonts w:ascii="Arial" w:hAnsi="Arial" w:cs="Arial"/>
+          <w:i/>
+          <w:sz w:val="24"/>
+        </w:rPr>
+        <w:t>Displacement</w:t>
+      </w:r>
+      <w:proofErr w:type="spellEnd"/>
+      <w:r>
+        <w:rPr>
+          <w:rFonts w:ascii="Arial" w:hAnsi="Arial" w:cs="Arial"/>
+          <w:i/>
+          <w:sz w:val="24"/>
+        </w:rPr>
+        <w:t xml:space="preserve"> Error </w:t>
+      </w:r>
+      <w:r>
+        <w:rPr>
+          <w:rFonts w:ascii="Arial" w:hAnsi="Arial" w:cs="Arial"/>
+          <w:sz w:val="24"/>
+        </w:rPr>
+        <w:t xml:space="preserve">y </w:t>
+      </w:r>
+      <w:r>
+        <w:rPr>
+          <w:rFonts w:ascii="Arial" w:hAnsi="Arial" w:cs="Arial"/>
+          <w:i/>
+          <w:sz w:val="24"/>
+        </w:rPr>
+        <w:t>F-</w:t>
+      </w:r>
+      <w:proofErr w:type="spellStart"/>
+      <w:r>
+        <w:rPr>
+          <w:rFonts w:ascii="Arial" w:hAnsi="Arial" w:cs="Arial"/>
+          <w:i/>
+          <w:sz w:val="24"/>
+        </w:rPr>
+        <w:t>Index</w:t>
+      </w:r>
+      <w:proofErr w:type="spellEnd"/>
+      <w:r>
+        <w:rPr>
+          <w:rFonts w:ascii="Arial" w:hAnsi="Arial" w:cs="Arial"/>
+          <w:i/>
+          <w:sz w:val="24"/>
+        </w:rPr>
+        <w:t>.</w:t>
+      </w:r>
+      <w:r>
+        <w:rPr>
+          <w:rFonts w:ascii="Arial" w:hAnsi="Arial" w:cs="Arial"/>
+          <w:sz w:val="24"/>
+        </w:rPr>
+        <w:t xml:space="preserve"> En la sección de </w:t>
+      </w:r>
+      <w:r>
+        <w:rPr>
+          <w:rFonts w:ascii="Arial" w:hAnsi="Arial" w:cs="Arial"/>
+          <w:b/>
+          <w:sz w:val="24"/>
+        </w:rPr>
+        <w:t>resultados</w:t>
+      </w:r>
+      <w:r>
+        <w:rPr>
+          <w:rFonts w:ascii="Arial" w:hAnsi="Arial" w:cs="Arial"/>
+          <w:sz w:val="24"/>
+        </w:rPr>
+        <w:t xml:space="preserve"> se reportan valores de 0.002, 0.93, </w:t>
+      </w:r>
+      <w:r>
+        <w:rPr>
+          <w:rFonts w:ascii="Arial" w:hAnsi="Arial" w:cs="Arial"/>
+          <w:sz w:val="24"/>
+        </w:rPr>
+        <w:t xml:space="preserve">10.11 y 0.93 para las métricas mencionadas en el </w:t>
+      </w:r>
+      <w:r>
+        <w:rPr>
+          <w:rFonts w:ascii="Arial" w:hAnsi="Arial" w:cs="Arial"/>
+          <w:sz w:val="24"/>
+        </w:rPr>
+        <w:lastRenderedPageBreak/>
+        <w:t>respectivo orden. Se compararon las métricas contra 13 algoritmos, obteniendo los mejores resultados. También se añaden los resultados en el conteo de células por cada clase.</w:t>
+      </w:r>
+    </w:p>
+    <w:p>
+      <w:pPr>
+        <w:pStyle w:val="Prrafodelista"/>
+        <w:numPr>
+          <w:ilvl w:val="0"/>
+          <w:numId w:val="1"/>
+        </w:numPr>
+        <w:jc w:val="both"/>
+        <w:rPr>
+          <w:b/>
+          <w:i/>
+        </w:rPr>
+      </w:pPr>
+      <w:sdt>
+        <w:sdtPr>
+          <w:rPr>
+            <w:b/>
+            <w:i/>
+          </w:rPr>
+          <w:id w:val="-1155981906"/>
+          <w:citation/>
+        </w:sdtPr>
+        <w:sdtContent>
+          <w:r>
+            <w:rPr>
+              <w:b/>
+              <w:i/>
+            </w:rPr>
+            <w:fldChar w:fldCharType="begin"/>
+          </w:r>
+          <w:r>
+            <w:rPr>
+              <w:rFonts w:ascii="Arial" w:hAnsi="Arial" w:cs="Arial"/>
+              <w:sz w:val="24"/>
+            </w:rPr>
+            <w:instrText xml:space="preserve"> CITATION Xhe18 \l 2058 </w:instrText>
+          </w:r>
+          <w:r>
+            <w:rPr>
+              <w:b/>
+              <w:i/>
+            </w:rPr>
+            <w:fldChar w:fldCharType="separate"/>
+          </w:r>
+          <w:r>
+            <w:rPr>
+              <w:rFonts w:ascii="Arial" w:hAnsi="Arial" w:cs="Arial"/>
+              <w:noProof/>
+              <w:sz w:val="24"/>
+            </w:rPr>
+            <w:t>(Xheng, Wang, Guang, &amp; Liu, 2018)</w:t>
+          </w:r>
+          <w:r>
+            <w:rPr>
+              <w:b/>
+              <w:i/>
+            </w:rPr>
+            <w:fldChar w:fldCharType="end"/>
+          </w:r>
+        </w:sdtContent>
+      </w:sdt>
+      <w:r>
+        <w:rPr>
+          <w:b/>
+          <w:i/>
+        </w:rPr>
+        <w:t xml:space="preserve"> </w:t>
+      </w:r>
+      <w:r>
+        <w:rPr>
+          <w:rFonts w:ascii="Arial" w:hAnsi="Arial" w:cs="Arial"/>
+          <w:sz w:val="24"/>
+        </w:rPr>
+        <w:t>Proponen un método no supervisado</w:t>
+      </w:r>
+      <w:r>
+        <w:rPr>
+          <w:rFonts w:ascii="Arial" w:hAnsi="Arial" w:cs="Arial"/>
+          <w:sz w:val="24"/>
+        </w:rPr>
+        <w:t xml:space="preserve"> para la segmentación y clasificación de células blancas en muestras de sangre utilizando. Se utilizan dos </w:t>
+      </w:r>
+      <w:proofErr w:type="spellStart"/>
+      <w:r>
+        <w:rPr>
+          <w:rFonts w:ascii="Arial" w:hAnsi="Arial" w:cs="Arial"/>
+          <w:b/>
+          <w:sz w:val="24"/>
+        </w:rPr>
+        <w:t>datasets</w:t>
+      </w:r>
+      <w:proofErr w:type="spellEnd"/>
+      <w:r>
+        <w:rPr>
+          <w:rFonts w:ascii="Arial" w:hAnsi="Arial" w:cs="Arial"/>
+          <w:sz w:val="24"/>
+        </w:rPr>
+        <w:t xml:space="preserve">, el primero con 100 imágenes y el segundo con 300 imágenes. En la </w:t>
+      </w:r>
+      <w:r>
+        <w:rPr>
+          <w:rFonts w:ascii="Arial" w:hAnsi="Arial" w:cs="Arial"/>
+          <w:b/>
+          <w:sz w:val="24"/>
+        </w:rPr>
+        <w:t>metodología</w:t>
+      </w:r>
+      <w:r>
+        <w:rPr>
+          <w:rFonts w:ascii="Arial" w:hAnsi="Arial" w:cs="Arial"/>
+          <w:sz w:val="24"/>
+        </w:rPr>
+        <w:t xml:space="preserve"> se especifican los algoritmos propuestos. Primero se retira el fondo utilizando agrupamiento por </w:t>
+      </w:r>
+      <w:r>
+        <w:rPr>
+          <w:rFonts w:ascii="Arial" w:hAnsi="Arial" w:cs="Arial"/>
+          <w:i/>
+          <w:sz w:val="24"/>
+        </w:rPr>
+        <w:t>K-</w:t>
+      </w:r>
+      <w:proofErr w:type="spellStart"/>
+      <w:r>
+        <w:rPr>
+          <w:rFonts w:ascii="Arial" w:hAnsi="Arial" w:cs="Arial"/>
+          <w:i/>
+          <w:sz w:val="24"/>
+        </w:rPr>
+        <w:t>means</w:t>
+      </w:r>
+      <w:proofErr w:type="spellEnd"/>
+      <w:r>
+        <w:rPr>
+          <w:rFonts w:ascii="Arial" w:hAnsi="Arial" w:cs="Arial"/>
+          <w:sz w:val="24"/>
+        </w:rPr>
+        <w:t xml:space="preserve">, posteriormente se recupera el área de interés mediante un análisis de concavidad (lo cual retira las células rojas adyacentes a las células blancas). Posteriormente se extraen las características y se clasifica cada imagen utilizando una máquina de soporte vectorial (SVM). Las métricas usadas para evaluar los resultados son </w:t>
+      </w:r>
+      <w:proofErr w:type="spellStart"/>
+      <w:r>
+        <w:rPr>
+          <w:rFonts w:ascii="Arial" w:hAnsi="Arial" w:cs="Arial"/>
+          <w:i/>
+          <w:sz w:val="24"/>
+        </w:rPr>
+        <w:t>over</w:t>
+      </w:r>
+      <w:proofErr w:type="spellEnd"/>
+      <w:r>
+        <w:rPr>
+          <w:rFonts w:ascii="Arial" w:hAnsi="Arial" w:cs="Arial"/>
+          <w:i/>
+          <w:sz w:val="24"/>
+        </w:rPr>
+        <w:t xml:space="preserve"> </w:t>
+      </w:r>
+      <w:proofErr w:type="spellStart"/>
+      <w:r>
+        <w:rPr>
+          <w:rFonts w:ascii="Arial" w:hAnsi="Arial" w:cs="Arial"/>
+          <w:i/>
+          <w:sz w:val="24"/>
+        </w:rPr>
+        <w:t>segmentation</w:t>
+      </w:r>
+      <w:proofErr w:type="spellEnd"/>
+      <w:r>
+        <w:rPr>
+          <w:rFonts w:ascii="Arial" w:hAnsi="Arial" w:cs="Arial"/>
+          <w:i/>
+          <w:sz w:val="24"/>
+        </w:rPr>
+        <w:t xml:space="preserve"> </w:t>
+      </w:r>
+      <w:proofErr w:type="spellStart"/>
+      <w:r>
+        <w:rPr>
+          <w:rFonts w:ascii="Arial" w:hAnsi="Arial" w:cs="Arial"/>
+          <w:i/>
+          <w:sz w:val="24"/>
+        </w:rPr>
+        <w:t>rate</w:t>
+      </w:r>
+      <w:proofErr w:type="spellEnd"/>
+      <w:r>
+        <w:rPr>
+          <w:rFonts w:ascii="Arial" w:hAnsi="Arial" w:cs="Arial"/>
+          <w:i/>
+          <w:sz w:val="24"/>
+        </w:rPr>
+        <w:t xml:space="preserve">, </w:t>
+      </w:r>
+      <w:proofErr w:type="spellStart"/>
+      <w:r>
+        <w:rPr>
+          <w:rFonts w:ascii="Arial" w:hAnsi="Arial" w:cs="Arial"/>
+          <w:i/>
+          <w:sz w:val="24"/>
+        </w:rPr>
+        <w:t>under</w:t>
+      </w:r>
+      <w:proofErr w:type="spellEnd"/>
+      <w:r>
+        <w:rPr>
+          <w:rFonts w:ascii="Arial" w:hAnsi="Arial" w:cs="Arial"/>
+          <w:i/>
+          <w:sz w:val="24"/>
+        </w:rPr>
+        <w:t xml:space="preserve"> </w:t>
+      </w:r>
+      <w:proofErr w:type="spellStart"/>
+      <w:r>
+        <w:rPr>
+          <w:rFonts w:ascii="Arial" w:hAnsi="Arial" w:cs="Arial"/>
+          <w:i/>
+          <w:sz w:val="24"/>
+        </w:rPr>
+        <w:t>segmentation</w:t>
+      </w:r>
+      <w:proofErr w:type="spellEnd"/>
+      <w:r>
+        <w:rPr>
+          <w:rFonts w:ascii="Arial" w:hAnsi="Arial" w:cs="Arial"/>
+          <w:i/>
+          <w:sz w:val="24"/>
+        </w:rPr>
+        <w:t xml:space="preserve"> </w:t>
+      </w:r>
+      <w:proofErr w:type="spellStart"/>
+      <w:r>
+        <w:rPr>
+          <w:rFonts w:ascii="Arial" w:hAnsi="Arial" w:cs="Arial"/>
+          <w:i/>
+          <w:sz w:val="24"/>
+        </w:rPr>
+        <w:t>rate</w:t>
+      </w:r>
+      <w:proofErr w:type="spellEnd"/>
+      <w:r>
+        <w:rPr>
+          <w:rFonts w:ascii="Arial" w:hAnsi="Arial" w:cs="Arial"/>
+          <w:i/>
+          <w:sz w:val="24"/>
+        </w:rPr>
+        <w:t xml:space="preserve">, </w:t>
+      </w:r>
+      <w:proofErr w:type="spellStart"/>
+      <w:r>
+        <w:rPr>
+          <w:rFonts w:ascii="Arial" w:hAnsi="Arial" w:cs="Arial"/>
+          <w:i/>
+          <w:sz w:val="24"/>
+        </w:rPr>
+        <w:t>overall</w:t>
+      </w:r>
+      <w:proofErr w:type="spellEnd"/>
+      <w:r>
+        <w:rPr>
+          <w:rFonts w:ascii="Arial" w:hAnsi="Arial" w:cs="Arial"/>
+          <w:i/>
+          <w:sz w:val="24"/>
+        </w:rPr>
+        <w:t xml:space="preserve"> error </w:t>
+      </w:r>
+      <w:proofErr w:type="spellStart"/>
+      <w:r>
+        <w:rPr>
+          <w:rFonts w:ascii="Arial" w:hAnsi="Arial" w:cs="Arial"/>
+          <w:i/>
+          <w:sz w:val="24"/>
+        </w:rPr>
+        <w:t>rate</w:t>
+      </w:r>
+      <w:proofErr w:type="spellEnd"/>
+      <w:r>
+        <w:rPr>
+          <w:rFonts w:ascii="Arial" w:hAnsi="Arial" w:cs="Arial"/>
+          <w:i/>
+          <w:sz w:val="24"/>
+        </w:rPr>
+        <w:t xml:space="preserve">, </w:t>
+      </w:r>
+      <w:proofErr w:type="spellStart"/>
+      <w:r>
+        <w:rPr>
+          <w:rFonts w:ascii="Arial" w:hAnsi="Arial" w:cs="Arial"/>
+          <w:i/>
+          <w:sz w:val="24"/>
+        </w:rPr>
+        <w:t>relative</w:t>
+      </w:r>
+      <w:proofErr w:type="spellEnd"/>
+      <w:r>
+        <w:rPr>
+          <w:rFonts w:ascii="Arial" w:hAnsi="Arial" w:cs="Arial"/>
+          <w:i/>
+          <w:sz w:val="24"/>
+        </w:rPr>
+        <w:t xml:space="preserve"> </w:t>
+      </w:r>
+      <w:proofErr w:type="spellStart"/>
+      <w:r>
+        <w:rPr>
+          <w:rFonts w:ascii="Arial" w:hAnsi="Arial" w:cs="Arial"/>
+          <w:i/>
+          <w:sz w:val="24"/>
+        </w:rPr>
+        <w:t>distance</w:t>
+      </w:r>
+      <w:proofErr w:type="spellEnd"/>
+      <w:r>
+        <w:rPr>
+          <w:rFonts w:ascii="Arial" w:hAnsi="Arial" w:cs="Arial"/>
+          <w:i/>
+          <w:sz w:val="24"/>
+        </w:rPr>
+        <w:t xml:space="preserve"> error.</w:t>
+      </w:r>
+      <w:r>
+        <w:rPr>
+          <w:rFonts w:ascii="Arial" w:hAnsi="Arial" w:cs="Arial"/>
+          <w:sz w:val="24"/>
+        </w:rPr>
+        <w:t xml:space="preserve"> En la sección de </w:t>
+      </w:r>
+      <w:r>
+        <w:rPr>
+          <w:rFonts w:ascii="Arial" w:hAnsi="Arial" w:cs="Arial"/>
+          <w:b/>
+          <w:sz w:val="24"/>
+        </w:rPr>
+        <w:t>resultados</w:t>
+      </w:r>
+      <w:r>
+        <w:rPr>
+          <w:rFonts w:ascii="Arial" w:hAnsi="Arial" w:cs="Arial"/>
+          <w:sz w:val="24"/>
+        </w:rPr>
+        <w:t xml:space="preserve"> </w:t>
+      </w:r>
+      <w:r>
+        <w:rPr>
+          <w:rFonts w:ascii="Arial" w:hAnsi="Arial" w:cs="Arial"/>
+          <w:sz w:val="24"/>
+        </w:rPr>
+        <w:t xml:space="preserve">se muestra la mejora en el proceso de segmentación en cada etapa del algoritmo. Los valores reportados de las métricas en su mayoría son los mejores, comparados contra cuatro algoritmos (incluida la U-Net). A su vez se reporta el tiempo promedio por segmentación en la etapa de evaluación, el cual es el menor de todos los algoritmos (90 ms para el </w:t>
+      </w:r>
+      <w:proofErr w:type="spellStart"/>
+      <w:r>
+        <w:rPr>
+          <w:rFonts w:ascii="Arial" w:hAnsi="Arial" w:cs="Arial"/>
+          <w:sz w:val="24"/>
+        </w:rPr>
+        <w:t>dataset</w:t>
+      </w:r>
+      <w:proofErr w:type="spellEnd"/>
+      <w:r>
+        <w:rPr>
+          <w:rFonts w:ascii="Arial" w:hAnsi="Arial" w:cs="Arial"/>
+          <w:sz w:val="24"/>
+        </w:rPr>
+        <w:t xml:space="preserve"> </w:t>
+      </w:r>
       <w:bookmarkStart w:id="0" w:name="_GoBack"/>
       <w:bookmarkEnd w:id="0"/>
+      <w:r>
+        <w:rPr>
+          <w:rFonts w:ascii="Arial" w:hAnsi="Arial" w:cs="Arial"/>
+          <w:sz w:val="24"/>
+        </w:rPr>
+        <w:t xml:space="preserve">1 y 630 ms para el </w:t>
+      </w:r>
+      <w:proofErr w:type="spellStart"/>
+      <w:r>
+        <w:rPr>
+          <w:rFonts w:ascii="Arial" w:hAnsi="Arial" w:cs="Arial"/>
+          <w:sz w:val="24"/>
+        </w:rPr>
+        <w:t>dataset</w:t>
+      </w:r>
+      <w:proofErr w:type="spellEnd"/>
+      <w:r>
+        <w:rPr>
+          <w:rFonts w:ascii="Arial" w:hAnsi="Arial" w:cs="Arial"/>
+          <w:sz w:val="24"/>
+        </w:rPr>
+        <w:t xml:space="preserve"> 2)</w:t>
+      </w:r>
     </w:p>
     <w:p>
       <w:pPr>
@@ -3341,7 +6727,11 @@
     <w:sdt>
       <w:sdtPr>
         <w:rPr>
-          <w:lang w:val="es-ES"/>
+          <w:rFonts w:asciiTheme="minorHAnsi" w:eastAsiaTheme="minorHAnsi" w:hAnsiTheme="minorHAnsi" w:cstheme="minorBidi"/>
+          <w:color w:val="auto"/>
+          <w:sz w:val="22"/>
+          <w:szCs w:val="22"/>
+          <w:lang w:val="es-ES" w:eastAsia="en-US"/>
         </w:rPr>
         <w:id w:val="-1031566706"/>
         <w:docPartObj>
@@ -3351,11 +6741,7 @@
       </w:sdtPr>
       <w:sdtEndPr>
         <w:rPr>
-          <w:rFonts w:asciiTheme="minorHAnsi" w:eastAsiaTheme="minorHAnsi" w:hAnsiTheme="minorHAnsi" w:cstheme="minorBidi"/>
-          <w:color w:val="auto"/>
-          <w:sz w:val="22"/>
-          <w:szCs w:val="22"/>
-          <w:lang w:val="es-MX" w:eastAsia="en-US"/>
+          <w:lang w:val="es-MX"/>
         </w:rPr>
       </w:sdtEndPr>
       <w:sdtContent>
@@ -3375,6 +6761,7 @@
             <w:id w:val="-573587230"/>
             <w:bibliography/>
           </w:sdtPr>
+          <w:sdtEndPr/>
           <w:sdtContent>
             <w:p>
               <w:pPr>
@@ -3384,7 +6771,7 @@
                   <w:noProof/>
                   <w:sz w:val="24"/>
                   <w:szCs w:val="24"/>
-                  <w:lang w:val="en-US"/>
+                  <w:lang w:val="es-ES"/>
                 </w:rPr>
               </w:pPr>
               <w:r>
@@ -3401,226 +6788,21 @@
                   <w:noProof/>
                   <w:lang w:val="es-ES"/>
                 </w:rPr>
-                <w:t xml:space="preserve">Alom, M., Yakopcic, C., Taha, T., &amp; Asari, V. (2018). </w:t>
-              </w:r>
-              <w:r>
-                <w:rPr>
-                  <w:noProof/>
-                  <w:lang w:val="en-US"/>
-                </w:rPr>
-                <w:t xml:space="preserve">Nuclei Segmentation with Recurrent Residual Convolutional Neural Networks based U-Net (R2U-Net). </w:t>
+                <w:t xml:space="preserve">Acevedo, A., Alférez, S., Merino, A., Puigvi, L., &amp; Rodellar, J. (2019). Recognition of peripheral blood cell images usinf convolutional neural networks. </w:t>
               </w:r>
               <w:r>
                 <w:rPr>
                   <w:i/>
                   <w:iCs/>
                   <w:noProof/>
-                  <w:lang w:val="en-US"/>
+                  <w:lang w:val="es-ES"/>
                 </w:rPr>
-                <w:t>IEEE National Aerospace and Electronics Conference</w:t>
+                <w:t>Computer Methods and Programs in Biomedicine</w:t>
               </w:r>
               <w:r>
                 <w:rPr>
                   <w:noProof/>
-                  <w:lang w:val="en-US"/>
-                </w:rPr>
-                <w:t>.</w:t>
-              </w:r>
-            </w:p>
-            <w:p>
-              <w:pPr>
-                <w:pStyle w:val="Bibliografa"/>
-                <w:ind w:left="720" w:hanging="720"/>
-                <w:rPr>
-                  <w:noProof/>
-                  <w:lang w:val="en-US"/>
-                </w:rPr>
-              </w:pPr>
-              <w:r>
-                <w:rPr>
-                  <w:noProof/>
-                  <w:lang w:val="en-US"/>
-                </w:rPr>
-                <w:t xml:space="preserve">Gu, Z., Cheng, J., Fu, H., Zhou, K., Hao, H., Zhao, Y., . . . Liu, J. (2019). CE-Net: Context Encoder Network for 2D Medical Image Segmentation. </w:t>
-              </w:r>
-              <w:r>
-                <w:rPr>
-                  <w:i/>
-                  <w:iCs/>
-                  <w:noProof/>
-                  <w:lang w:val="en-US"/>
-                </w:rPr>
-                <w:t>IEEE transactions on medical imaging</w:t>
-              </w:r>
-              <w:r>
-                <w:rPr>
-                  <w:noProof/>
-                  <w:lang w:val="en-US"/>
-                </w:rPr>
-                <w:t>, 2281,2292.</w:t>
-              </w:r>
-            </w:p>
-            <w:p>
-              <w:pPr>
-                <w:pStyle w:val="Bibliografa"/>
-                <w:ind w:left="720" w:hanging="720"/>
-                <w:rPr>
-                  <w:noProof/>
-                  <w:lang w:val="en-US"/>
-                </w:rPr>
-              </w:pPr>
-              <w:r>
-                <w:rPr>
-                  <w:noProof/>
-                  <w:lang w:val="en-US"/>
-                </w:rPr>
-                <w:t xml:space="preserve">He, K., Zhang, X., Ren, S., &amp; Sun, J. (2016). Deep Residual Learning for Image Recognition. </w:t>
-              </w:r>
-              <w:r>
-                <w:rPr>
-                  <w:i/>
-                  <w:iCs/>
-                  <w:noProof/>
-                  <w:lang w:val="en-US"/>
-                </w:rPr>
-                <w:t>IEEE Conference on Computer Vision and Pattern Recognition</w:t>
-              </w:r>
-              <w:r>
-                <w:rPr>
-                  <w:noProof/>
-                  <w:lang w:val="en-US"/>
-                </w:rPr>
-                <w:t>.</w:t>
-              </w:r>
-            </w:p>
-            <w:p>
-              <w:pPr>
-                <w:pStyle w:val="Bibliografa"/>
-                <w:ind w:left="720" w:hanging="720"/>
-                <w:rPr>
-                  <w:noProof/>
-                  <w:lang w:val="en-US"/>
-                </w:rPr>
-              </w:pPr>
-              <w:r>
-                <w:rPr>
-                  <w:noProof/>
-                  <w:lang w:val="en-US"/>
-                </w:rPr>
-                <w:t xml:space="preserve">Ibtehaz, N., &amp; Rahman, M. (2019). MultiResUnet: Rethinking the U-Net Architecture for Multimodal Biomedical Image Segmentation. </w:t>
-              </w:r>
-              <w:r>
-                <w:rPr>
-                  <w:i/>
-                  <w:iCs/>
-                  <w:noProof/>
-                  <w:lang w:val="en-US"/>
-                </w:rPr>
-                <w:t>ArXiv</w:t>
-              </w:r>
-              <w:r>
-                <w:rPr>
-                  <w:noProof/>
-                  <w:lang w:val="en-US"/>
-                </w:rPr>
-                <w:t>.</w:t>
-              </w:r>
-            </w:p>
-            <w:p>
-              <w:pPr>
-                <w:pStyle w:val="Bibliografa"/>
-                <w:ind w:left="720" w:hanging="720"/>
-                <w:rPr>
-                  <w:noProof/>
-                  <w:lang w:val="en-US"/>
-                </w:rPr>
-              </w:pPr>
-              <w:r>
-                <w:rPr>
-                  <w:noProof/>
-                  <w:lang w:val="en-US"/>
-                </w:rPr>
-                <w:t xml:space="preserve">Milletari, F., Navab, N., &amp; Ahmadi, S.-A. (2016). V-Net: Fully Convolutional Neural Networks for Volumetric Medical Image Segmentation. </w:t>
-              </w:r>
-              <w:r>
-                <w:rPr>
-                  <w:i/>
-                  <w:iCs/>
-                  <w:noProof/>
-                  <w:lang w:val="en-US"/>
-                </w:rPr>
-                <w:t>Fourth International Conference on 3D vision</w:t>
-              </w:r>
-              <w:r>
-                <w:rPr>
-                  <w:noProof/>
-                  <w:lang w:val="en-US"/>
-                </w:rPr>
-                <w:t>, 565,571.</w:t>
-              </w:r>
-            </w:p>
-            <w:p>
-              <w:pPr>
-                <w:pStyle w:val="Bibliografa"/>
-                <w:ind w:left="720" w:hanging="720"/>
-                <w:rPr>
-                  <w:noProof/>
-                  <w:lang w:val="en-US"/>
-                </w:rPr>
-              </w:pPr>
-              <w:r>
-                <w:rPr>
-                  <w:noProof/>
-                  <w:lang w:val="en-US"/>
-                </w:rPr>
-                <w:t xml:space="preserve">Ronneberger, O., Fischer, P., &amp; Brox, T. (2015). U-Net: Convolutional Networks for Biomedical Image Segmentation. </w:t>
-              </w:r>
-              <w:r>
-                <w:rPr>
-                  <w:i/>
-                  <w:iCs/>
-                  <w:noProof/>
-                  <w:lang w:val="en-US"/>
-                </w:rPr>
-                <w:t>Medical Image Computing and Computer-Assisted Intervention</w:t>
-              </w:r>
-              <w:r>
-                <w:rPr>
-                  <w:noProof/>
-                  <w:lang w:val="en-US"/>
-                </w:rPr>
-                <w:t>, 234, 241.</w:t>
-              </w:r>
-            </w:p>
-            <w:p>
-              <w:pPr>
-                <w:pStyle w:val="Bibliografa"/>
-                <w:ind w:left="720" w:hanging="720"/>
-                <w:rPr>
-                  <w:noProof/>
-                  <w:lang w:val="en-US"/>
-                </w:rPr>
-              </w:pPr>
-              <w:r>
-                <w:rPr>
-                  <w:noProof/>
-                  <w:lang w:val="en-US"/>
-                </w:rPr>
-                <w:t xml:space="preserve">Xia, X., &amp; Kulis, B. (2017). W-Net: A Deep Model for Fully Unsupervised Image Segmentation. </w:t>
-              </w:r>
-              <w:r>
-                <w:rPr>
-                  <w:i/>
-                  <w:iCs/>
-                  <w:noProof/>
-                  <w:lang w:val="en-US"/>
-                </w:rPr>
-                <w:t>ArXiv</w:t>
-              </w:r>
-              <w:r>
-                <w:rPr>
-                  <w:noProof/>
-                  <w:lang w:val="en-US"/>
+                  <w:lang w:val="es-ES"/>
                 </w:rPr>
                 <w:t>.</w:t>
               </w:r>
@@ -3637,7 +6819,470 @@
               <w:r>
                 <w:rPr>
                   <w:noProof/>
-                  <w:lang w:val="en-US"/>
+                  <w:lang w:val="es-ES"/>
+                </w:rPr>
+                <w:t xml:space="preserve">Al-Dulaimi, K., Al-Saabawi, A., &amp; Resen, R. (2019). Using Adapted JSEG Algorithm with Fuzzy C Mean for Segmentation and Counting of White Blood Cell and Nuleus Images. </w:t>
+              </w:r>
+              <w:r>
+                <w:rPr>
+                  <w:i/>
+                  <w:iCs/>
+                  <w:noProof/>
+                  <w:lang w:val="es-ES"/>
+                </w:rPr>
+                <w:t>Asia-Pacific Conference on Computer Science and Data Engineering</w:t>
+              </w:r>
+              <w:r>
+                <w:rPr>
+                  <w:noProof/>
+                  <w:lang w:val="es-ES"/>
+                </w:rPr>
+                <w:t>.</w:t>
+              </w:r>
+            </w:p>
+            <w:p>
+              <w:pPr>
+                <w:pStyle w:val="Bibliografa"/>
+                <w:ind w:left="720" w:hanging="720"/>
+                <w:rPr>
+                  <w:noProof/>
+                  <w:lang w:val="es-ES"/>
+                </w:rPr>
+              </w:pPr>
+              <w:r>
+                <w:rPr>
+                  <w:noProof/>
+                  <w:lang w:val="es-ES"/>
+                </w:rPr>
+                <w:t xml:space="preserve">Alom, M., Yakopcic, C., Taha, T., &amp; Asari, V. (2018). Nuclei Segmentation with Recurrent Residual Convolutional Neural Networks based U-Net (R2U-Net). </w:t>
+              </w:r>
+              <w:r>
+                <w:rPr>
+                  <w:i/>
+                  <w:iCs/>
+                  <w:noProof/>
+                  <w:lang w:val="es-ES"/>
+                </w:rPr>
+                <w:t>IEEE National Aerospace and Electronics Conference</w:t>
+              </w:r>
+              <w:r>
+                <w:rPr>
+                  <w:noProof/>
+                  <w:lang w:val="es-ES"/>
+                </w:rPr>
+                <w:t>.</w:t>
+              </w:r>
+            </w:p>
+            <w:p>
+              <w:pPr>
+                <w:pStyle w:val="Bibliografa"/>
+                <w:ind w:left="720" w:hanging="720"/>
+                <w:rPr>
+                  <w:noProof/>
+                  <w:lang w:val="es-ES"/>
+                </w:rPr>
+              </w:pPr>
+              <w:r>
+                <w:rPr>
+                  <w:noProof/>
+                  <w:lang w:val="es-ES"/>
+                </w:rPr>
+                <w:t xml:space="preserve">Fan, H., Zhang, F., Xi, L., Li, Z., Liu, G., &amp; Xu, Y. (2019). LukocyteMask: An auomated localization and segmentation method for leukocyte in blood smear images using deep neural networks. </w:t>
+              </w:r>
+              <w:r>
+                <w:rPr>
+                  <w:i/>
+                  <w:iCs/>
+                  <w:noProof/>
+                  <w:lang w:val="es-ES"/>
+                </w:rPr>
+                <w:t>Jorunal of Biophotonics</w:t>
+              </w:r>
+              <w:r>
+                <w:rPr>
+                  <w:noProof/>
+                  <w:lang w:val="es-ES"/>
+                </w:rPr>
+                <w:t>.</w:t>
+              </w:r>
+            </w:p>
+            <w:p>
+              <w:pPr>
+                <w:pStyle w:val="Bibliografa"/>
+                <w:ind w:left="720" w:hanging="720"/>
+                <w:rPr>
+                  <w:noProof/>
+                  <w:lang w:val="es-ES"/>
+                </w:rPr>
+              </w:pPr>
+              <w:r>
+                <w:rPr>
+                  <w:noProof/>
+                  <w:lang w:val="es-ES"/>
+                </w:rPr>
+                <w:t xml:space="preserve">Gu, Z., Cheng, J., Fu, H., Zhou, K., Hao, H., Zhao, Y., . . . Liu, J. (2019). CE-Net: Context Encoder Network for 2D Medical Image Segmentation. </w:t>
+              </w:r>
+              <w:r>
+                <w:rPr>
+                  <w:i/>
+                  <w:iCs/>
+                  <w:noProof/>
+                  <w:lang w:val="es-ES"/>
+                </w:rPr>
+                <w:t>IEEE transactions on medical imaging</w:t>
+              </w:r>
+              <w:r>
+                <w:rPr>
+                  <w:noProof/>
+                  <w:lang w:val="es-ES"/>
+                </w:rPr>
+                <w:t>, 2281,2292.</w:t>
+              </w:r>
+            </w:p>
+            <w:p>
+              <w:pPr>
+                <w:pStyle w:val="Bibliografa"/>
+                <w:ind w:left="720" w:hanging="720"/>
+                <w:rPr>
+                  <w:noProof/>
+                  <w:lang w:val="es-ES"/>
+                </w:rPr>
+              </w:pPr>
+              <w:r>
+                <w:rPr>
+                  <w:noProof/>
+                  <w:lang w:val="es-ES"/>
+                </w:rPr>
+                <w:t xml:space="preserve">He, K., Zhang, X., Ren, S., &amp; Sun, J. (2016). Deep Residual Learning for Image Recognition. </w:t>
+              </w:r>
+              <w:r>
+                <w:rPr>
+                  <w:i/>
+                  <w:iCs/>
+                  <w:noProof/>
+                  <w:lang w:val="es-ES"/>
+                </w:rPr>
+                <w:t>IEEE Conference on Computer Vision and Pattern Recognition</w:t>
+              </w:r>
+              <w:r>
+                <w:rPr>
+                  <w:noProof/>
+                  <w:lang w:val="es-ES"/>
+                </w:rPr>
+                <w:t>.</w:t>
+              </w:r>
+            </w:p>
+            <w:p>
+              <w:pPr>
+                <w:pStyle w:val="Bibliografa"/>
+                <w:ind w:left="720" w:hanging="720"/>
+                <w:rPr>
+                  <w:noProof/>
+                  <w:lang w:val="es-ES"/>
+                </w:rPr>
+              </w:pPr>
+              <w:r>
+                <w:rPr>
+                  <w:noProof/>
+                  <w:lang w:val="es-ES"/>
+                </w:rPr>
+                <w:lastRenderedPageBreak/>
+                <w:t xml:space="preserve">Ibtehaz, N., &amp; Rahman, M. (2019). MultiResUnet: Rethinking the U-Net Architecture for Multimodal Biomedical Image Segmentation. </w:t>
+              </w:r>
+              <w:r>
+                <w:rPr>
+                  <w:i/>
+                  <w:iCs/>
+                  <w:noProof/>
+                  <w:lang w:val="es-ES"/>
+                </w:rPr>
+                <w:t>ArXiv</w:t>
+              </w:r>
+              <w:r>
+                <w:rPr>
+                  <w:noProof/>
+                  <w:lang w:val="es-ES"/>
+                </w:rPr>
+                <w:t>.</w:t>
+              </w:r>
+            </w:p>
+            <w:p>
+              <w:pPr>
+                <w:pStyle w:val="Bibliografa"/>
+                <w:ind w:left="720" w:hanging="720"/>
+                <w:rPr>
+                  <w:noProof/>
+                  <w:lang w:val="es-ES"/>
+                </w:rPr>
+              </w:pPr>
+              <w:r>
+                <w:rPr>
+                  <w:noProof/>
+                  <w:lang w:val="es-ES"/>
+                </w:rPr>
+                <w:t xml:space="preserve">Jia, F., Liu, J., &amp; Tai, X.-c. (2019). A Regularized Convolutional Neural Network for Semantic Image Segmentation. </w:t>
+              </w:r>
+              <w:r>
+                <w:rPr>
+                  <w:i/>
+                  <w:iCs/>
+                  <w:noProof/>
+                  <w:lang w:val="es-ES"/>
+                </w:rPr>
+                <w:t>arXiv</w:t>
+              </w:r>
+              <w:r>
+                <w:rPr>
+                  <w:noProof/>
+                  <w:lang w:val="es-ES"/>
+                </w:rPr>
+                <w:t>.</w:t>
+              </w:r>
+            </w:p>
+            <w:p>
+              <w:pPr>
+                <w:pStyle w:val="Bibliografa"/>
+                <w:ind w:left="720" w:hanging="720"/>
+                <w:rPr>
+                  <w:noProof/>
+                  <w:lang w:val="es-ES"/>
+                </w:rPr>
+              </w:pPr>
+              <w:r>
+                <w:rPr>
+                  <w:noProof/>
+                  <w:lang w:val="es-ES"/>
+                </w:rPr>
+                <w:t xml:space="preserve">Milletari, F., Navab, N., &amp; Ahmadi, S.-A. (2016). V-Net: Fully Convolutional Neural Networks for Volumetric Medical Image Segmentation. </w:t>
+              </w:r>
+              <w:r>
+                <w:rPr>
+                  <w:i/>
+                  <w:iCs/>
+                  <w:noProof/>
+                  <w:lang w:val="es-ES"/>
+                </w:rPr>
+                <w:t>Fourth International Conference on 3D vision</w:t>
+              </w:r>
+              <w:r>
+                <w:rPr>
+                  <w:noProof/>
+                  <w:lang w:val="es-ES"/>
+                </w:rPr>
+                <w:t>, 565,571.</w:t>
+              </w:r>
+            </w:p>
+            <w:p>
+              <w:pPr>
+                <w:pStyle w:val="Bibliografa"/>
+                <w:ind w:left="720" w:hanging="720"/>
+                <w:rPr>
+                  <w:noProof/>
+                  <w:lang w:val="es-ES"/>
+                </w:rPr>
+              </w:pPr>
+              <w:r>
+                <w:rPr>
+                  <w:noProof/>
+                  <w:lang w:val="es-ES"/>
+                </w:rPr>
+                <w:t xml:space="preserve">Ronneberger, O., Fischer, P., &amp; Brox, T. (2015). U-Net: Convolutional Networks for Biomedical Image Segmentation. </w:t>
+              </w:r>
+              <w:r>
+                <w:rPr>
+                  <w:i/>
+                  <w:iCs/>
+                  <w:noProof/>
+                  <w:lang w:val="es-ES"/>
+                </w:rPr>
+                <w:t>Medical Image Computing and Computer-Assisted Intervention</w:t>
+              </w:r>
+              <w:r>
+                <w:rPr>
+                  <w:noProof/>
+                  <w:lang w:val="es-ES"/>
+                </w:rPr>
+                <w:t>, 234, 241.</w:t>
+              </w:r>
+            </w:p>
+            <w:p>
+              <w:pPr>
+                <w:pStyle w:val="Bibliografa"/>
+                <w:ind w:left="720" w:hanging="720"/>
+                <w:rPr>
+                  <w:noProof/>
+                  <w:lang w:val="es-ES"/>
+                </w:rPr>
+              </w:pPr>
+              <w:r>
+                <w:rPr>
+                  <w:noProof/>
+                  <w:lang w:val="es-ES"/>
+                </w:rPr>
+                <w:t xml:space="preserve">Sengür, A., Akbulut, Y., Budak, Ü., &amp; Cömer, Z. (2019). White Blood Cell Classification Based on Shape and Deep Features. </w:t>
+              </w:r>
+              <w:r>
+                <w:rPr>
+                  <w:i/>
+                  <w:iCs/>
+                  <w:noProof/>
+                  <w:lang w:val="es-ES"/>
+                </w:rPr>
+                <w:t>International Artificial Intelligence and Data Processing Symposium</w:t>
+              </w:r>
+              <w:r>
+                <w:rPr>
+                  <w:noProof/>
+                  <w:lang w:val="es-ES"/>
+                </w:rPr>
+                <w:t>.</w:t>
+              </w:r>
+            </w:p>
+            <w:p>
+              <w:pPr>
+                <w:pStyle w:val="Bibliografa"/>
+                <w:ind w:left="720" w:hanging="720"/>
+                <w:rPr>
+                  <w:noProof/>
+                  <w:lang w:val="es-ES"/>
+                </w:rPr>
+              </w:pPr>
+              <w:r>
+                <w:rPr>
+                  <w:noProof/>
+                  <w:lang w:val="es-ES"/>
+                </w:rPr>
+                <w:t xml:space="preserve">Wollmann, T., Gunkel, M., Chung, I., Erfle, H., Rippe, K., &amp; Rohr, K. (2019). GRUU-Net: Integrated convolutional and gated recurrent neural network for cell segmentation. </w:t>
+              </w:r>
+              <w:r>
+                <w:rPr>
+                  <w:i/>
+                  <w:iCs/>
+                  <w:noProof/>
+                  <w:lang w:val="es-ES"/>
+                </w:rPr>
+                <w:t>Medical Image Analysis</w:t>
+              </w:r>
+              <w:r>
+                <w:rPr>
+                  <w:noProof/>
+                  <w:lang w:val="es-ES"/>
+                </w:rPr>
+                <w:t>, 68,79.</w:t>
+              </w:r>
+            </w:p>
+            <w:p>
+              <w:pPr>
+                <w:pStyle w:val="Bibliografa"/>
+                <w:ind w:left="720" w:hanging="720"/>
+                <w:rPr>
+                  <w:noProof/>
+                  <w:lang w:val="es-ES"/>
+                </w:rPr>
+              </w:pPr>
+              <w:r>
+                <w:rPr>
+                  <w:noProof/>
+                  <w:lang w:val="es-ES"/>
+                </w:rPr>
+                <w:t xml:space="preserve">Xheng, X., Wang, Y., Guang, G., &amp; Liu, J. (2018). Fast and robust segmentation of white blood cell images by self-supervised learning. </w:t>
+              </w:r>
+              <w:r>
+                <w:rPr>
+                  <w:i/>
+                  <w:iCs/>
+                  <w:noProof/>
+                  <w:lang w:val="es-ES"/>
+                </w:rPr>
+                <w:t>Micron</w:t>
+              </w:r>
+              <w:r>
+                <w:rPr>
+                  <w:noProof/>
+                  <w:lang w:val="es-ES"/>
+                </w:rPr>
+                <w:t>.</w:t>
+              </w:r>
+            </w:p>
+            <w:p>
+              <w:pPr>
+                <w:pStyle w:val="Bibliografa"/>
+                <w:ind w:left="720" w:hanging="720"/>
+                <w:rPr>
+                  <w:noProof/>
+                  <w:lang w:val="es-ES"/>
+                </w:rPr>
+              </w:pPr>
+              <w:r>
+                <w:rPr>
+                  <w:noProof/>
+                  <w:lang w:val="es-ES"/>
+                </w:rPr>
+                <w:t xml:space="preserve">Xia, X., &amp; Kulis, B. (2017). W-Net: A Deep Model for Fully Unsupervised Image Segmentation. </w:t>
+              </w:r>
+              <w:r>
+                <w:rPr>
+                  <w:i/>
+                  <w:iCs/>
+                  <w:noProof/>
+                  <w:lang w:val="es-ES"/>
+                </w:rPr>
+                <w:t>ArXiv</w:t>
+              </w:r>
+              <w:r>
+                <w:rPr>
+                  <w:noProof/>
+                  <w:lang w:val="es-ES"/>
+                </w:rPr>
+                <w:t>.</w:t>
+              </w:r>
+            </w:p>
+            <w:p>
+              <w:pPr>
+                <w:pStyle w:val="Bibliografa"/>
+                <w:ind w:left="720" w:hanging="720"/>
+                <w:rPr>
+                  <w:noProof/>
+                  <w:lang w:val="es-ES"/>
+                </w:rPr>
+              </w:pPr>
+              <w:r>
+                <w:rPr>
+                  <w:noProof/>
+                  <w:lang w:val="es-ES"/>
+                </w:rPr>
+                <w:t xml:space="preserve">Zeng, Y., Chen, X., Zhang, Y., Bai, L., &amp; Han, J. (2018). Dense-U-Net: densely connected convolutional network for semantic segmentation with a small number of samples. </w:t>
+              </w:r>
+              <w:r>
+                <w:rPr>
+                  <w:i/>
+                  <w:iCs/>
+                  <w:noProof/>
+                  <w:lang w:val="es-ES"/>
+                </w:rPr>
+                <w:t>Tenth International Conference on Graphic and Image Processing</w:t>
+              </w:r>
+              <w:r>
+                <w:rPr>
+                  <w:noProof/>
+                  <w:lang w:val="es-ES"/>
+                </w:rPr>
+                <w:t>.</w:t>
+              </w:r>
+            </w:p>
+            <w:p>
+              <w:pPr>
+                <w:pStyle w:val="Bibliografa"/>
+                <w:ind w:left="720" w:hanging="720"/>
+                <w:rPr>
+                  <w:noProof/>
+                  <w:lang w:val="es-ES"/>
+                </w:rPr>
+              </w:pPr>
+              <w:r>
+                <w:rPr>
+                  <w:noProof/>
+                  <w:lang w:val="es-ES"/>
                 </w:rPr>
                 <w:t xml:space="preserve">Zeng, Z., Xie, W., Zhang, Y., &amp; Lu, Y. (2019). RIC-Unet: An Improved Neural Network Based on Unet for Nuclei Segmentation in Histology Images. </w:t>
               </w:r>
@@ -3656,6 +7301,39 @@
                   <w:lang w:val="es-ES"/>
                 </w:rPr>
                 <w:t>.</w:t>
+              </w:r>
+            </w:p>
+            <w:p>
+              <w:pPr>
+                <w:pStyle w:val="Bibliografa"/>
+                <w:ind w:left="720" w:hanging="720"/>
+                <w:rPr>
+                  <w:noProof/>
+                  <w:lang w:val="es-ES"/>
+                </w:rPr>
+              </w:pPr>
+              <w:r>
+                <w:rPr>
+                  <w:noProof/>
+                  <w:lang w:val="es-ES"/>
+                </w:rPr>
+                <w:t xml:space="preserve">Zhou, X., Wang, C., Li, Z., &amp; Zhang, F. (2019). Adaptative Histogram Thersholding-based for Leukocyte Segmentation. En </w:t>
+              </w:r>
+              <w:r>
+                <w:rPr>
+                  <w:i/>
+                  <w:iCs/>
+                  <w:noProof/>
+                  <w:lang w:val="es-ES"/>
+                </w:rPr>
+                <w:t>Advances in Intelligent Information Hiding and Multimedia Signal Processing</w:t>
+              </w:r>
+              <w:r>
+                <w:rPr>
+                  <w:noProof/>
+                  <w:lang w:val="es-ES"/>
+                </w:rPr>
+                <w:t xml:space="preserve"> (págs. 451,459). Jilin, China: Springer.</w:t>
               </w:r>
             </w:p>
             <w:p>
@@ -4769,11 +8447,310 @@
     </b:Author>
     <b:RefOrder>8</b:RefOrder>
   </b:Source>
+  <b:Source>
+    <b:Tag>Wol19</b:Tag>
+    <b:SourceType>JournalArticle</b:SourceType>
+    <b:Guid>{E40B1CD0-BE90-4386-BC57-BCC774F224ED}</b:Guid>
+    <b:Title>GRUU-Net: Integrated convolutional and gated recurrent neural network for cell segmentation</b:Title>
+    <b:JournalName>Medical Image Analysis</b:JournalName>
+    <b:Year>2019</b:Year>
+    <b:Pages>68,79</b:Pages>
+    <b:Author>
+      <b:Author>
+        <b:NameList>
+          <b:Person>
+            <b:Last>Wollmann</b:Last>
+            <b:First>T.</b:First>
+          </b:Person>
+          <b:Person>
+            <b:Last>Gunkel</b:Last>
+            <b:First>M.</b:First>
+          </b:Person>
+          <b:Person>
+            <b:Last>Chung</b:Last>
+            <b:First>I.</b:First>
+          </b:Person>
+          <b:Person>
+            <b:Last>Erfle</b:Last>
+            <b:First>H.</b:First>
+          </b:Person>
+          <b:Person>
+            <b:Last>Rippe</b:Last>
+            <b:First>K.</b:First>
+          </b:Person>
+          <b:Person>
+            <b:Last>Rohr</b:Last>
+            <b:First>K.</b:First>
+          </b:Person>
+        </b:NameList>
+      </b:Author>
+    </b:Author>
+    <b:RefOrder>9</b:RefOrder>
+  </b:Source>
+  <b:Source>
+    <b:Tag>Zen18</b:Tag>
+    <b:SourceType>JournalArticle</b:SourceType>
+    <b:Guid>{23384A0B-02F1-4AF8-AB47-0EAA82D0E6A0}</b:Guid>
+    <b:Title>Dense-U-Net: densely connected convolutional network for semantic segmentation with a small number of samples</b:Title>
+    <b:JournalName>Tenth International Conference on Graphic and Image Processing</b:JournalName>
+    <b:Year>2018</b:Year>
+    <b:Author>
+      <b:Author>
+        <b:NameList>
+          <b:Person>
+            <b:Last>Zeng</b:Last>
+            <b:First>Yuanyi</b:First>
+          </b:Person>
+          <b:Person>
+            <b:Last>Chen</b:Last>
+            <b:First>Xiaoyu</b:First>
+          </b:Person>
+          <b:Person>
+            <b:Last>Zhang</b:Last>
+            <b:First>Yi</b:First>
+          </b:Person>
+          <b:Person>
+            <b:Last>Bai</b:Last>
+            <b:First>Lianfa</b:First>
+          </b:Person>
+          <b:Person>
+            <b:Last>Han</b:Last>
+            <b:First>Jing</b:First>
+          </b:Person>
+        </b:NameList>
+      </b:Author>
+    </b:Author>
+    <b:RefOrder>10</b:RefOrder>
+  </b:Source>
+  <b:Source>
+    <b:Tag>Jia19</b:Tag>
+    <b:SourceType>JournalArticle</b:SourceType>
+    <b:Guid>{D4F0A0A0-5BE6-4E52-A5B7-66438166456E}</b:Guid>
+    <b:Title>A Regularized Convolutional Neural Network for Semantic Image Segmentation</b:Title>
+    <b:JournalName>arXiv</b:JournalName>
+    <b:Year>2019</b:Year>
+    <b:Author>
+      <b:Author>
+        <b:NameList>
+          <b:Person>
+            <b:Last>Jia</b:Last>
+            <b:First>Fan</b:First>
+          </b:Person>
+          <b:Person>
+            <b:Last>Liu</b:Last>
+            <b:First>Jun</b:First>
+          </b:Person>
+          <b:Person>
+            <b:Last>Tai</b:Last>
+            <b:First>Xue-cheng</b:First>
+          </b:Person>
+        </b:NameList>
+      </b:Author>
+    </b:Author>
+    <b:RefOrder>11</b:RefOrder>
+  </b:Source>
+  <b:Source>
+    <b:Tag>Ace19</b:Tag>
+    <b:SourceType>JournalArticle</b:SourceType>
+    <b:Guid>{078707E8-2FE3-4623-B147-B3C019552DD5}</b:Guid>
+    <b:Title>Recognition of peripheral blood cell images usinf convolutional neural networks</b:Title>
+    <b:JournalName>Computer Methods and Programs in Biomedicine</b:JournalName>
+    <b:Year>2019</b:Year>
+    <b:Author>
+      <b:Author>
+        <b:NameList>
+          <b:Person>
+            <b:Last>Acevedo</b:Last>
+            <b:First>Andrea</b:First>
+          </b:Person>
+          <b:Person>
+            <b:Last>Alférez</b:Last>
+            <b:First>Santiago</b:First>
+          </b:Person>
+          <b:Person>
+            <b:Last>Merino</b:Last>
+            <b:First>Anna</b:First>
+          </b:Person>
+          <b:Person>
+            <b:Last>Puigvi</b:Last>
+            <b:First>Laura</b:First>
+          </b:Person>
+          <b:Person>
+            <b:Last>Rodellar</b:Last>
+            <b:First>José</b:First>
+          </b:Person>
+        </b:NameList>
+      </b:Author>
+    </b:Author>
+    <b:RefOrder>12</b:RefOrder>
+  </b:Source>
+  <b:Source>
+    <b:Tag>Fan19</b:Tag>
+    <b:SourceType>JournalArticle</b:SourceType>
+    <b:Guid>{6CA9DF70-82D0-4E68-85E9-787AD9145D43}</b:Guid>
+    <b:Title>LukocyteMask: An auomated localization and segmentation method for leukocyte in blood smear images using deep neural networks</b:Title>
+    <b:JournalName>Jorunal of Biophotonics</b:JournalName>
+    <b:Year>2019</b:Year>
+    <b:Author>
+      <b:Author>
+        <b:NameList>
+          <b:Person>
+            <b:Last>Fan</b:Last>
+            <b:First>Haoyi</b:First>
+          </b:Person>
+          <b:Person>
+            <b:Last>Zhang</b:Last>
+            <b:First>Fengbin</b:First>
+          </b:Person>
+          <b:Person>
+            <b:Last>Xi</b:Last>
+            <b:First>Liang</b:First>
+          </b:Person>
+          <b:Person>
+            <b:Last>Li</b:Last>
+            <b:First>Zuoyong</b:First>
+          </b:Person>
+          <b:Person>
+            <b:Last>Liu</b:Last>
+            <b:First>Guanghai</b:First>
+          </b:Person>
+          <b:Person>
+            <b:Last>Xu</b:Last>
+            <b:First>Yong</b:First>
+          </b:Person>
+        </b:NameList>
+      </b:Author>
+    </b:Author>
+    <b:RefOrder>13</b:RefOrder>
+  </b:Source>
+  <b:Source>
+    <b:Tag>Zho19</b:Tag>
+    <b:SourceType>BookSection</b:SourceType>
+    <b:Guid>{F67C1FD7-1AD4-47E0-B573-8068BE9C1812}</b:Guid>
+    <b:Title>Adaptative Histogram Thersholding-based for Leukocyte Segmentation</b:Title>
+    <b:Year>2019</b:Year>
+    <b:Pages>451,459</b:Pages>
+    <b:Author>
+      <b:Author>
+        <b:NameList>
+          <b:Person>
+            <b:Last>Zhou</b:Last>
+            <b:First>Xiaogen</b:First>
+          </b:Person>
+          <b:Person>
+            <b:Last>Wang</b:Last>
+            <b:First>Chuansheng</b:First>
+          </b:Person>
+          <b:Person>
+            <b:Last>Li</b:Last>
+            <b:First>Zuoyong</b:First>
+          </b:Person>
+          <b:Person>
+            <b:Last>Zhang</b:Last>
+            <b:First>Fuquan</b:First>
+          </b:Person>
+        </b:NameList>
+      </b:Author>
+    </b:Author>
+    <b:BookTitle>Advances in Intelligent Information Hiding and Multimedia Signal Processing</b:BookTitle>
+    <b:City>Jilin, China</b:City>
+    <b:Publisher>Springer</b:Publisher>
+    <b:RefOrder>14</b:RefOrder>
+  </b:Source>
+  <b:Source>
+    <b:Tag>Sen19</b:Tag>
+    <b:SourceType>JournalArticle</b:SourceType>
+    <b:Guid>{961DE3A8-4BFA-4D93-A9FC-F30071F7C8B0}</b:Guid>
+    <b:Title>White Blood Cell Classification Based on Shape and Deep Features</b:Title>
+    <b:Year>2019</b:Year>
+    <b:JournalName>International Artificial Intelligence and Data Processing Symposium</b:JournalName>
+    <b:Author>
+      <b:Author>
+        <b:NameList>
+          <b:Person>
+            <b:Last>Sengür</b:Last>
+            <b:First>Abdulkadir</b:First>
+          </b:Person>
+          <b:Person>
+            <b:Last>Akbulut</b:Last>
+            <b:First>Yaman</b:First>
+          </b:Person>
+          <b:Person>
+            <b:Last>Budak</b:Last>
+            <b:First>Ümit</b:First>
+          </b:Person>
+          <b:Person>
+            <b:Last>Cömer</b:Last>
+            <b:First>Zafer</b:First>
+          </b:Person>
+        </b:NameList>
+      </b:Author>
+    </b:Author>
+    <b:RefOrder>15</b:RefOrder>
+  </b:Source>
+  <b:Source>
+    <b:Tag>AlD19</b:Tag>
+    <b:SourceType>JournalArticle</b:SourceType>
+    <b:Guid>{FB5DE9FD-7D3F-4A93-A4A5-DE6DCD39C006}</b:Guid>
+    <b:Title>Using Adapted JSEG Algorithm with Fuzzy C Mean for Segmentation and Counting of White Blood Cell and Nuleus Images</b:Title>
+    <b:JournalName>Asia-Pacific Conference on Computer Science and Data Engineering</b:JournalName>
+    <b:Year>2019</b:Year>
+    <b:Author>
+      <b:Author>
+        <b:NameList>
+          <b:Person>
+            <b:Last>Al-Dulaimi</b:Last>
+            <b:First>Khamael</b:First>
+          </b:Person>
+          <b:Person>
+            <b:Last>Al-Saabawi</b:Last>
+            <b:First>Aiman</b:First>
+          </b:Person>
+          <b:Person>
+            <b:Last>Resen</b:Last>
+            <b:First>Rajaa Daami</b:First>
+          </b:Person>
+        </b:NameList>
+      </b:Author>
+    </b:Author>
+    <b:RefOrder>16</b:RefOrder>
+  </b:Source>
+  <b:Source>
+    <b:Tag>Xhe18</b:Tag>
+    <b:SourceType>JournalArticle</b:SourceType>
+    <b:Guid>{2FDD2E89-F22A-4BDC-8E39-E61FBEA08589}</b:Guid>
+    <b:Title>Fast and robust segmentation of white blood cell images by self-supervised learning</b:Title>
+    <b:JournalName>Micron</b:JournalName>
+    <b:Year>2018</b:Year>
+    <b:Author>
+      <b:Author>
+        <b:NameList>
+          <b:Person>
+            <b:Last>Xheng</b:Last>
+            <b:First>Xin</b:First>
+          </b:Person>
+          <b:Person>
+            <b:Last>Wang</b:Last>
+            <b:First>Yong</b:First>
+          </b:Person>
+          <b:Person>
+            <b:Last>Guang</b:Last>
+            <b:First>Guoyou</b:First>
+          </b:Person>
+          <b:Person>
+            <b:Last>Liu</b:Last>
+            <b:First>Jianguo</b:First>
+          </b:Person>
+        </b:NameList>
+      </b:Author>
+    </b:Author>
+    <b:RefOrder>17</b:RefOrder>
+  </b:Source>
 </b:Sources>
 </file>
 
 <file path=customXml/itemProps1.xml><?xml version="1.0" encoding="utf-8"?>
-<ds:datastoreItem xmlns:ds="http://schemas.openxmlformats.org/officeDocument/2006/customXml" ds:itemID="{9166FD17-3B87-4BC2-BBD3-EF02580F6D33}">
+<ds:datastoreItem xmlns:ds="http://schemas.openxmlformats.org/officeDocument/2006/customXml" ds:itemID="{B82469A0-FDB4-4EB8-99BC-4613D49BFDBC}">
   <ds:schemaRefs>
     <ds:schemaRef ds:uri="http://schemas.openxmlformats.org/officeDocument/2006/bibliography"/>
   </ds:schemaRefs>

</xml_diff>